<commit_message>
bugunluk de bu kadar
</commit_message>
<xml_diff>
--- a/1000words_çalışması.docx
+++ b/1000words_çalışması.docx
@@ -5778,59 +5778,7 @@
           <w:szCs w:val="20"/>
           <w:highlight w:val="white"/>
         </w:rPr>
-        <w:t xml:space="preserve">Reading passage </w:t>
-      </w:r>
-      <w:r>
-        <w:rPr>
-          <w:rFonts w:ascii="Liberation Serif" w:hAnsi="Liberation Serif"/>
-          <w:b w:val="false"/>
-          <w:bCs w:val="false"/>
-          <w:i/>
-          <w:color w:val="auto"/>
-          <w:sz w:val="20"/>
-          <w:szCs w:val="20"/>
-          <w:highlight w:val="white"/>
-        </w:rPr>
-        <w:t>20</w:t>
-      </w:r>
-      <w:r>
-        <w:rPr>
-          <w:rFonts w:ascii="Liberation Serif" w:hAnsi="Liberation Serif"/>
-          <w:b w:val="false"/>
-          <w:bCs w:val="false"/>
-          <w:i/>
-          <w:color w:val="auto"/>
-          <w:sz w:val="20"/>
-          <w:szCs w:val="20"/>
-          <w:highlight w:val="white"/>
-        </w:rPr>
-        <w:t xml:space="preserve">:____ </w:t>
-      </w:r>
-      <w:r>
-        <w:rPr>
-          <w:rFonts w:ascii="Liberation Serif" w:hAnsi="Liberation Serif"/>
-          <w:b w:val="false"/>
-          <w:bCs w:val="false"/>
-          <w:i/>
-          <w:color w:val="auto"/>
-          <w:sz w:val="20"/>
-          <w:szCs w:val="20"/>
-          <w:highlight w:val="white"/>
-        </w:rPr>
-        <w:t>tebliğinin tesiri ve yalan söylemesinin (haşa) muhaliyeti</w:t>
-      </w:r>
-      <w:r>
-        <w:rPr>
-          <w:rFonts w:ascii="Liberation Serif" w:hAnsi="Liberation Serif"/>
-          <w:b w:val="false"/>
-          <w:bCs w:val="false"/>
-          <w:i/>
-          <w:color w:val="auto"/>
-          <w:sz w:val="20"/>
-          <w:szCs w:val="20"/>
-          <w:highlight w:val="white"/>
-        </w:rPr>
-        <w:t>___________ ’ testimony to prophethood</w:t>
+        <w:t>Reading passage 20:____ tebliğinin tesiri ve yalan söylemesinin (haşa) muhaliyeti___________ ’ testimony to prophethood</w:t>
       </w:r>
     </w:p>
     <w:p>
@@ -5842,7 +5790,6 @@
         <w:jc w:val="both"/>
         <w:rPr>
           <w:rFonts w:ascii="Liberation Serif" w:hAnsi="Liberation Serif"/>
-          <w:b/>
           <w:sz w:val="20"/>
           <w:szCs w:val="20"/>
         </w:rPr>
@@ -5927,7 +5874,6 @@
         <w:jc w:val="both"/>
         <w:rPr>
           <w:rFonts w:ascii="Liberation Serif" w:hAnsi="Liberation Serif"/>
-          <w:b/>
           <w:sz w:val="20"/>
           <w:szCs w:val="20"/>
         </w:rPr>
@@ -6155,46 +6101,7 @@
           <w:szCs w:val="20"/>
           <w:highlight w:val="white"/>
         </w:rPr>
-        <w:t xml:space="preserve">Reading passage </w:t>
-      </w:r>
-      <w:r>
-        <w:rPr>
-          <w:rFonts w:ascii="Liberation Serif" w:hAnsi="Liberation Serif"/>
-          <w:b w:val="false"/>
-          <w:bCs w:val="false"/>
-          <w:i/>
-          <w:color w:val="auto"/>
-          <w:sz w:val="20"/>
-          <w:szCs w:val="20"/>
-          <w:highlight w:val="white"/>
-        </w:rPr>
-        <w:t>2</w:t>
-      </w:r>
-      <w:r>
-        <w:rPr>
-          <w:rFonts w:ascii="Liberation Serif" w:hAnsi="Liberation Serif"/>
-          <w:b w:val="false"/>
-          <w:bCs w:val="false"/>
-          <w:i/>
-          <w:color w:val="auto"/>
-          <w:sz w:val="20"/>
-          <w:szCs w:val="20"/>
-          <w:highlight w:val="white"/>
-        </w:rPr>
-        <w:t>1</w:t>
-      </w:r>
-      <w:r>
-        <w:rPr>
-          <w:rFonts w:ascii="Liberation Serif" w:hAnsi="Liberation Serif"/>
-          <w:b w:val="false"/>
-          <w:bCs w:val="false"/>
-          <w:i/>
-          <w:color w:val="auto"/>
-          <w:sz w:val="20"/>
-          <w:szCs w:val="20"/>
-          <w:highlight w:val="white"/>
-        </w:rPr>
-        <w:t xml:space="preserve">:____ </w:t>
+        <w:t xml:space="preserve">Reading passage 21:____ </w:t>
       </w:r>
       <w:r>
         <w:rPr>
@@ -6338,7 +6245,6 @@
         <w:jc w:val="both"/>
         <w:rPr>
           <w:rFonts w:ascii="Liberation Serif" w:hAnsi="Liberation Serif"/>
-          <w:color w:val="000000"/>
           <w:sz w:val="20"/>
           <w:szCs w:val="20"/>
         </w:rPr>
@@ -6401,7 +6307,6 @@
         <w:jc w:val="both"/>
         <w:rPr>
           <w:rFonts w:ascii="Liberation Serif" w:hAnsi="Liberation Serif"/>
-          <w:color w:val="000000"/>
           <w:sz w:val="20"/>
           <w:szCs w:val="20"/>
         </w:rPr>
@@ -6501,7 +6406,6 @@
         <w:jc w:val="both"/>
         <w:rPr>
           <w:rFonts w:ascii="Liberation Serif" w:hAnsi="Liberation Serif"/>
-          <w:color w:val="000000"/>
           <w:sz w:val="20"/>
           <w:szCs w:val="20"/>
         </w:rPr>
@@ -6564,20 +6468,28 @@
         <w:ind w:left="0" w:right="0" w:firstLine="426"/>
         <w:jc w:val="both"/>
         <w:rPr>
-          <w:b w:val="false"/>
-          <w:b w:val="false"/>
-          <w:bCs w:val="false"/>
-          <w:i/>
-          <w:i/>
-          <w:color w:val="auto"/>
-          <w:highlight w:val="white"/>
-        </w:rPr>
-      </w:pPr>
-      <w:r>
-        <w:rPr>
-          <w:rFonts w:ascii="Liberation Serif" w:hAnsi="Liberation Serif"/>
-          <w:sz w:val="20"/>
-          <w:szCs w:val="20"/>
+          <w:rFonts w:ascii="Liberation Serif" w:hAnsi="Liberation Serif"/>
+          <w:b w:val="false"/>
+          <w:b w:val="false"/>
+          <w:bCs w:val="false"/>
+          <w:i/>
+          <w:i/>
+          <w:color w:val="auto"/>
+          <w:sz w:val="20"/>
+          <w:szCs w:val="20"/>
+          <w:highlight w:val="white"/>
+        </w:rPr>
+      </w:pPr>
+      <w:r>
+        <w:rPr>
+          <w:rFonts w:ascii="Liberation Serif" w:hAnsi="Liberation Serif"/>
+          <w:b w:val="false"/>
+          <w:bCs w:val="false"/>
+          <w:i/>
+          <w:color w:val="auto"/>
+          <w:sz w:val="20"/>
+          <w:szCs w:val="20"/>
+          <w:highlight w:val="white"/>
         </w:rPr>
       </w:r>
       <w:r>
@@ -6608,20 +6520,7 @@
           <w:szCs w:val="20"/>
           <w:highlight w:val="white"/>
         </w:rPr>
-        <w:t>C</w:t>
-      </w:r>
-      <w:r>
-        <w:rPr>
-          <w:rFonts w:ascii="Liberation Serif" w:hAnsi="Liberation Serif"/>
-          <w:b w:val="false"/>
-          <w:bCs w:val="false"/>
-          <w:i/>
-          <w:color w:val="auto"/>
-          <w:sz w:val="20"/>
-          <w:szCs w:val="20"/>
-          <w:highlight w:val="white"/>
-        </w:rPr>
-        <w:t xml:space="preserve">hapter 3: Resurrection and Hereafter </w:t>
+        <w:t xml:space="preserve">Chapter 3: Resurrection and Hereafter </w:t>
       </w:r>
     </w:p>
     <w:p>
@@ -6648,87 +6547,20 @@
           <w:szCs w:val="20"/>
           <w:highlight w:val="white"/>
         </w:rPr>
-        <w:t xml:space="preserve">Reading passage </w:t>
-      </w:r>
-      <w:r>
-        <w:rPr>
-          <w:rFonts w:ascii="Liberation Serif" w:hAnsi="Liberation Serif"/>
-          <w:b w:val="false"/>
-          <w:bCs w:val="false"/>
-          <w:i/>
-          <w:color w:val="auto"/>
-          <w:sz w:val="20"/>
-          <w:szCs w:val="20"/>
-          <w:highlight w:val="white"/>
-        </w:rPr>
-        <w:t>2</w:t>
-      </w:r>
-      <w:r>
-        <w:rPr>
-          <w:rFonts w:ascii="Liberation Serif" w:hAnsi="Liberation Serif"/>
-          <w:b w:val="false"/>
-          <w:bCs w:val="false"/>
-          <w:i/>
-          <w:color w:val="auto"/>
-          <w:sz w:val="20"/>
-          <w:szCs w:val="20"/>
-          <w:highlight w:val="white"/>
-        </w:rPr>
-        <w:t>1</w:t>
-      </w:r>
-      <w:r>
-        <w:rPr>
-          <w:rFonts w:ascii="Liberation Serif" w:hAnsi="Liberation Serif"/>
-          <w:b w:val="false"/>
-          <w:bCs w:val="false"/>
-          <w:i/>
-          <w:color w:val="auto"/>
-          <w:sz w:val="20"/>
-          <w:szCs w:val="20"/>
-          <w:highlight w:val="white"/>
-        </w:rPr>
-        <w:t xml:space="preserve">:____ Dominicality </w:t>
-      </w:r>
-      <w:r>
-        <w:rPr>
-          <w:rFonts w:ascii="Liberation Serif" w:hAnsi="Liberation Serif"/>
-          <w:b w:val="false"/>
-          <w:bCs w:val="false"/>
-          <w:i/>
-          <w:color w:val="auto"/>
-          <w:sz w:val="20"/>
-          <w:szCs w:val="20"/>
-          <w:highlight w:val="white"/>
-        </w:rPr>
-        <w:t>and Mercy</w:t>
-      </w:r>
-      <w:r>
-        <w:rPr>
-          <w:rFonts w:ascii="Liberation Serif" w:hAnsi="Liberation Serif"/>
-          <w:b w:val="false"/>
-          <w:bCs w:val="false"/>
-          <w:i/>
-          <w:color w:val="auto"/>
-          <w:sz w:val="20"/>
-          <w:szCs w:val="20"/>
-          <w:highlight w:val="white"/>
-        </w:rPr>
-        <w:t xml:space="preserve">  ___________ ’  testimony to </w:t>
-      </w:r>
-      <w:r>
-        <w:rPr>
-          <w:rFonts w:eastAsia="NSimSun" w:cs="Lucida Sans" w:ascii="Liberation Serif" w:hAnsi="Liberation Serif"/>
-          <w:b w:val="false"/>
-          <w:bCs w:val="false"/>
-          <w:i/>
-          <w:color w:val="auto"/>
-          <w:kern w:val="2"/>
-          <w:sz w:val="20"/>
-          <w:szCs w:val="20"/>
-          <w:highlight w:val="white"/>
-          <w:lang w:val="en-US" w:eastAsia="zh-CN" w:bidi="hi-IN"/>
-        </w:rPr>
-        <w:t>Hereafter</w:t>
+        <w:t xml:space="preserve">1. </w:t>
+      </w:r>
+      <w:r>
+        <w:rPr>
+          <w:rFonts w:ascii="Liberation Serif" w:hAnsi="Liberation Serif"/>
+          <w:b w:val="false"/>
+          <w:bCs w:val="false"/>
+          <w:i/>
+          <w:color w:val="auto"/>
+          <w:sz w:val="20"/>
+          <w:szCs w:val="20"/>
+          <w:highlight w:val="white"/>
+        </w:rPr>
+        <w:t xml:space="preserve">Proofs of Resurrection and Hereafter (Great Gathering) </w:t>
       </w:r>
     </w:p>
     <w:p>
@@ -6740,8 +6572,48 @@
         <w:jc w:val="both"/>
         <w:rPr>
           <w:rFonts w:ascii="Liberation Serif" w:hAnsi="Liberation Serif"/>
-          <w:b/>
-          <w:color w:val="000000"/>
+          <w:sz w:val="20"/>
+          <w:szCs w:val="20"/>
+        </w:rPr>
+      </w:pPr>
+      <w:r>
+        <w:rPr>
+          <w:rFonts w:ascii="Liberation Serif" w:hAnsi="Liberation Serif"/>
+          <w:b w:val="false"/>
+          <w:bCs w:val="false"/>
+          <w:i/>
+          <w:color w:val="auto"/>
+          <w:sz w:val="20"/>
+          <w:szCs w:val="20"/>
+          <w:highlight w:val="white"/>
+        </w:rPr>
+        <w:t xml:space="preserve">Reading passage 21:____ Dominicality and Mercy  ___________ ’  testimony to </w:t>
+      </w:r>
+      <w:r>
+        <w:rPr>
+          <w:rFonts w:eastAsia="NSimSun" w:cs="Lucida Sans" w:ascii="Liberation Serif" w:hAnsi="Liberation Serif"/>
+          <w:b w:val="false"/>
+          <w:bCs w:val="false"/>
+          <w:i/>
+          <w:color w:val="auto"/>
+          <w:kern w:val="2"/>
+          <w:sz w:val="20"/>
+          <w:szCs w:val="20"/>
+          <w:highlight w:val="white"/>
+          <w:lang w:val="en-US" w:eastAsia="zh-CN" w:bidi="hi-IN"/>
+        </w:rPr>
+        <w:t>Hereafter</w:t>
+      </w:r>
+    </w:p>
+    <w:p>
+      <w:pPr>
+        <w:pStyle w:val="TextBody"/>
+        <w:bidi w:val="0"/>
+        <w:spacing w:lineRule="auto" w:line="360" w:before="120" w:after="0"/>
+        <w:ind w:left="0" w:right="0" w:firstLine="426"/>
+        <w:jc w:val="both"/>
+        <w:rPr>
+          <w:rFonts w:ascii="Liberation Serif" w:hAnsi="Liberation Serif"/>
           <w:sz w:val="20"/>
           <w:szCs w:val="20"/>
         </w:rPr>
@@ -6767,10 +6639,6 @@
         <w:jc w:val="center"/>
         <w:rPr>
           <w:rFonts w:ascii="Liberation Serif" w:hAnsi="Liberation Serif"/>
-          <w:b w:val="false"/>
-          <w:b w:val="false"/>
-          <w:bCs w:val="false"/>
-          <w:color w:val="000000"/>
           <w:sz w:val="20"/>
           <w:szCs w:val="20"/>
         </w:rPr>
@@ -6796,7 +6664,6 @@
         <w:jc w:val="both"/>
         <w:rPr>
           <w:rFonts w:ascii="Liberation Serif" w:hAnsi="Liberation Serif"/>
-          <w:color w:val="000000"/>
           <w:sz w:val="20"/>
           <w:szCs w:val="20"/>
         </w:rPr>
@@ -6840,8 +6707,6 @@
         <w:jc w:val="both"/>
         <w:rPr>
           <w:rFonts w:ascii="Liberation Serif" w:hAnsi="Liberation Serif"/>
-          <w:b/>
-          <w:color w:val="000000"/>
           <w:sz w:val="20"/>
           <w:szCs w:val="20"/>
         </w:rPr>
@@ -6867,10 +6732,6 @@
         <w:jc w:val="center"/>
         <w:rPr>
           <w:rFonts w:ascii="Liberation Serif" w:hAnsi="Liberation Serif"/>
-          <w:b w:val="false"/>
-          <w:b w:val="false"/>
-          <w:bCs w:val="false"/>
-          <w:color w:val="000000"/>
           <w:sz w:val="20"/>
           <w:szCs w:val="20"/>
         </w:rPr>
@@ -6896,19 +6757,58 @@
         <w:jc w:val="both"/>
         <w:rPr>
           <w:rFonts w:ascii="Liberation Serif" w:hAnsi="Liberation Serif"/>
+          <w:sz w:val="20"/>
+          <w:szCs w:val="20"/>
+        </w:rPr>
+      </w:pPr>
+      <w:r>
+        <w:rPr>
+          <w:rFonts w:ascii="Liberation Serif" w:hAnsi="Liberation Serif"/>
           <w:color w:val="000000"/>
           <w:sz w:val="20"/>
           <w:szCs w:val="20"/>
         </w:rPr>
-      </w:pPr>
-      <w:r>
-        <w:rPr>
-          <w:rFonts w:ascii="Liberation Serif" w:hAnsi="Liberation Serif"/>
+        <w:t xml:space="preserve">Is it at all possible that the Lord of this world, Who in His works demonstrates infinite generosity, infinite mercy, infinite splendour and infinite glory, should not give </w:t>
+      </w:r>
+      <w:r>
+        <w:rPr>
+          <w:rFonts w:ascii="Liberation Serif" w:hAnsi="Liberation Serif"/>
+          <w:b/>
+          <w:bCs/>
           <w:color w:val="000000"/>
           <w:sz w:val="20"/>
           <w:szCs w:val="20"/>
         </w:rPr>
-        <w:t>Is it at all possible that the Lord of this world, Who in His works demonstrates infinite generosity, infinite mercy, infinite splendour and infinite glory, should not give reward in a manner befitting His generosity and mercy, and not punish in a manner befitting His splendour and glory? If one looks at the disposition of affairs in this world, one sees that all animate beings —from the weakest to the most powerful— are given some fitting form of sustenance. Indeed, the weakest and most powerless are given the best form of sustenance. This largesse and bounty is distributed with such lofty generosity that a hand of infinite generosity is manifestly at work.</w:t>
+        <w:t>reward</w:t>
+      </w:r>
+      <w:r>
+        <w:rPr>
+          <w:rFonts w:ascii="Liberation Serif" w:hAnsi="Liberation Serif"/>
+          <w:color w:val="000000"/>
+          <w:sz w:val="20"/>
+          <w:szCs w:val="20"/>
+        </w:rPr>
+        <w:t xml:space="preserve"> in a manner befitting His generosity and mercy, and not punish in a manner befitting His splendour and glory? If one looks at the disposition of </w:t>
+      </w:r>
+      <w:r>
+        <w:rPr>
+          <w:rFonts w:ascii="Liberation Serif" w:hAnsi="Liberation Serif"/>
+          <w:b/>
+          <w:bCs/>
+          <w:color w:val="000000"/>
+          <w:sz w:val="20"/>
+          <w:szCs w:val="20"/>
+        </w:rPr>
+        <w:t>affairs</w:t>
+      </w:r>
+      <w:r>
+        <w:rPr>
+          <w:rFonts w:ascii="Liberation Serif" w:hAnsi="Liberation Serif"/>
+          <w:color w:val="000000"/>
+          <w:sz w:val="20"/>
+          <w:szCs w:val="20"/>
+        </w:rPr>
+        <w:t xml:space="preserve"> in this world, one sees that all animate beings —from the weakest to the most powerful— are given some fitting form of sustenance. Indeed, the weakest and most powerless are given the best form of sustenance. This largesse and bounty is distributed with such lofty generosity that a hand of infinite generosity is manifestly at work.</w:t>
       </w:r>
     </w:p>
     <w:p>
@@ -6919,19 +6819,58 @@
         <w:jc w:val="both"/>
         <w:rPr>
           <w:rFonts w:ascii="Liberation Serif" w:hAnsi="Liberation Serif"/>
+          <w:sz w:val="20"/>
+          <w:szCs w:val="20"/>
+        </w:rPr>
+      </w:pPr>
+      <w:r>
+        <w:rPr>
+          <w:rFonts w:ascii="Liberation Serif" w:hAnsi="Liberation Serif"/>
           <w:color w:val="000000"/>
           <w:sz w:val="20"/>
           <w:szCs w:val="20"/>
         </w:rPr>
-      </w:pPr>
-      <w:r>
-        <w:rPr>
-          <w:rFonts w:ascii="Liberation Serif" w:hAnsi="Liberation Serif"/>
+        <w:t xml:space="preserve">For example, in the spring, all the trees are garbed in clothes as fine as silk, just like the houris in Paradise; they are encrusted with flowers and fruits, as if with jewels, and caused to offer us numerous varieties of the choicest fruits, on </w:t>
+      </w:r>
+      <w:r>
+        <w:rPr>
+          <w:rFonts w:ascii="Liberation Serif" w:hAnsi="Liberation Serif"/>
+          <w:b/>
+          <w:bCs/>
           <w:color w:val="000000"/>
           <w:sz w:val="20"/>
           <w:szCs w:val="20"/>
         </w:rPr>
-        <w:t>For example, in the spring, all the trees are garbed in clothes as fine as silk, just like the houris in Paradise; they are encrusted with flowers and fruits, as if with jewels, and caused to offer us numerous varieties of the choicest fruits, on branches delicately outstretched like the hands of a servant. Similarly, we are given wholesome and sweet honey to eat, from the hand of the bee with its sting; we are clothed in the finest and softest of clothes by means of an insect that has no hands; and within a small seed a great treasure of mercy is preserved for us. It is self-evident that all of this is the effect of a most beauteous generosity, a most delicate sense of mercy.</w:t>
+        <w:t>branches</w:t>
+      </w:r>
+      <w:r>
+        <w:rPr>
+          <w:rFonts w:ascii="Liberation Serif" w:hAnsi="Liberation Serif"/>
+          <w:color w:val="000000"/>
+          <w:sz w:val="20"/>
+          <w:szCs w:val="20"/>
+        </w:rPr>
+        <w:t xml:space="preserve"> delicately outstretched like the hands of a servant. Similarly, we are given wholesome and sweet honey to eat, from the hand of the bee with its </w:t>
+      </w:r>
+      <w:r>
+        <w:rPr>
+          <w:rFonts w:ascii="Liberation Serif" w:hAnsi="Liberation Serif"/>
+          <w:b/>
+          <w:bCs/>
+          <w:color w:val="000000"/>
+          <w:sz w:val="20"/>
+          <w:szCs w:val="20"/>
+        </w:rPr>
+        <w:t>sting</w:t>
+      </w:r>
+      <w:r>
+        <w:rPr>
+          <w:rFonts w:ascii="Liberation Serif" w:hAnsi="Liberation Serif"/>
+          <w:color w:val="000000"/>
+          <w:sz w:val="20"/>
+          <w:szCs w:val="20"/>
+        </w:rPr>
+        <w:t>; we are clothed in the finest and softest of clothes by means of an insect that has no hands; and within a small seed a great treasure of mercy is preserved for us. It is self-evident that all of this is the effect of a most beauteous generosity, a most delicate sense of mercy.</w:t>
       </w:r>
     </w:p>
     <w:p>
@@ -6942,19 +6881,58 @@
         <w:jc w:val="both"/>
         <w:rPr>
           <w:rFonts w:ascii="Liberation Serif" w:hAnsi="Liberation Serif"/>
+          <w:sz w:val="20"/>
+          <w:szCs w:val="20"/>
+        </w:rPr>
+      </w:pPr>
+      <w:r>
+        <w:rPr>
+          <w:rFonts w:ascii="Liberation Serif" w:hAnsi="Liberation Serif"/>
           <w:color w:val="000000"/>
           <w:sz w:val="20"/>
           <w:szCs w:val="20"/>
         </w:rPr>
-      </w:pPr>
-      <w:r>
-        <w:rPr>
-          <w:rFonts w:ascii="Liberation Serif" w:hAnsi="Liberation Serif"/>
+        <w:t xml:space="preserve">Then, too, the fact that, with the exception of man and certain wild animals, all things, from the sun, the moon and earth to the smallest of creatures, perform their functions with the utmost exactitude, do not overstep their bounds by an inch, and observe a universal obedience in a spirit of great </w:t>
+      </w:r>
+      <w:r>
+        <w:rPr>
+          <w:rFonts w:ascii="Liberation Serif" w:hAnsi="Liberation Serif"/>
+          <w:b/>
+          <w:bCs/>
           <w:color w:val="000000"/>
           <w:sz w:val="20"/>
           <w:szCs w:val="20"/>
         </w:rPr>
-        <w:t>Then, too, the fact that, with the exception of man and certain wild animals, all things, from the sun, the moon and earth to the smallest of creatures, perform their functions with the utmost exactitude, do not overstep their bounds by an inch, and observe a universal obedience in a spirit of great awe — this shows that they act by the command of a Possessor of great glory and dignity. It is also apparent that the fashion in which all mothers, in the vegetable, animal and human realms, succour their weak and powerless infants with the delicate nurture of milk, in tender compassion, is a manifestation of God’s all-embracing mercy.</w:t>
+        <w:t>awe</w:t>
+      </w:r>
+      <w:r>
+        <w:rPr>
+          <w:rFonts w:ascii="Liberation Serif" w:hAnsi="Liberation Serif"/>
+          <w:color w:val="000000"/>
+          <w:sz w:val="20"/>
+          <w:szCs w:val="20"/>
+        </w:rPr>
+        <w:t xml:space="preserve"> — this shows that they act by the command of a Possessor of great glory and dignity. It is also apparent that the fashion in which all mothers, in the vegetable, animal and human realms, succour their weak and powerless </w:t>
+      </w:r>
+      <w:r>
+        <w:rPr>
+          <w:rFonts w:ascii="Liberation Serif" w:hAnsi="Liberation Serif"/>
+          <w:b/>
+          <w:bCs/>
+          <w:color w:val="000000"/>
+          <w:sz w:val="20"/>
+          <w:szCs w:val="20"/>
+        </w:rPr>
+        <w:t>infants</w:t>
+      </w:r>
+      <w:r>
+        <w:rPr>
+          <w:rFonts w:ascii="Liberation Serif" w:hAnsi="Liberation Serif"/>
+          <w:color w:val="000000"/>
+          <w:sz w:val="20"/>
+          <w:szCs w:val="20"/>
+        </w:rPr>
+        <w:t xml:space="preserve"> with the delicate nurture of milk, in tender compassion, is a manifestation of God’s all-embracing mercy.</w:t>
       </w:r>
       <w:bookmarkStart w:id="2" w:name="x-auto-185"/>
       <w:bookmarkEnd w:id="2"/>
@@ -6968,23 +6946,74 @@
         <w:jc w:val="both"/>
         <w:rPr>
           <w:rFonts w:ascii="Liberation Serif" w:hAnsi="Liberation Serif"/>
-          <w:color w:val="000000"/>
-          <w:sz w:val="20"/>
-          <w:szCs w:val="20"/>
-        </w:rPr>
-      </w:pPr>
-      <w:r>
-        <w:rPr>
-          <w:rFonts w:ascii="Liberation Serif" w:hAnsi="Liberation Serif"/>
-          <w:b w:val="false"/>
-          <w:bCs w:val="false"/>
-          <w:i/>
-          <w:color w:val="auto"/>
-          <w:sz w:val="20"/>
-          <w:szCs w:val="20"/>
-          <w:highlight w:val="white"/>
-        </w:rPr>
-        <w:t>Since the master of this world has, then, such infinite generosity, mercy, splendour and glory, it follows that His infinite glory and splendour require the chastisement of the discourteous; that His infinite generosity requires infinite bounty, and His infinite mercy requires a bestowal of favour worthy of itself. Now in this transitory world and brief life, only a millionth part of all this, like one drop from the ocean, establishes and manifests itself. There must therefore be a realm of blessedness appropriate to that generosity and worthy of that mercy. One would otherwise have to deny the existence of the mercy that is visible to us, and this would be like denying the existence of the sun that fills every day with its light. For irrevocable death would transform compassion into disaster, love into affliction, blessing into vengeance, intellect into a tool of misery, and pleasure into pain, so that the very essence of God’s mercy would vanish.</w:t>
+          <w:sz w:val="20"/>
+          <w:szCs w:val="20"/>
+        </w:rPr>
+      </w:pPr>
+      <w:r>
+        <w:rPr>
+          <w:rFonts w:ascii="Liberation Serif" w:hAnsi="Liberation Serif"/>
+          <w:b w:val="false"/>
+          <w:bCs w:val="false"/>
+          <w:i/>
+          <w:color w:val="auto"/>
+          <w:sz w:val="20"/>
+          <w:szCs w:val="20"/>
+          <w:highlight w:val="white"/>
+        </w:rPr>
+        <w:t xml:space="preserve">Since the master of this world has, then, such infinite generosity, mercy, splendour and glory, it follows that His infinite glory and splendour require the chastisement of the discourteous; that His infinite generosity requires infinite bounty, and His infinite mercy requires a bestowal of </w:t>
+      </w:r>
+      <w:r>
+        <w:rPr>
+          <w:rFonts w:ascii="Liberation Serif" w:hAnsi="Liberation Serif"/>
+          <w:b/>
+          <w:bCs/>
+          <w:i/>
+          <w:color w:val="auto"/>
+          <w:sz w:val="20"/>
+          <w:szCs w:val="20"/>
+          <w:highlight w:val="white"/>
+        </w:rPr>
+        <w:t>favour</w:t>
+      </w:r>
+      <w:r>
+        <w:rPr>
+          <w:rFonts w:ascii="Liberation Serif" w:hAnsi="Liberation Serif"/>
+          <w:b w:val="false"/>
+          <w:bCs w:val="false"/>
+          <w:i/>
+          <w:color w:val="auto"/>
+          <w:sz w:val="20"/>
+          <w:szCs w:val="20"/>
+          <w:highlight w:val="white"/>
+        </w:rPr>
+        <w:t xml:space="preserve"> worthy of itself. Now in this transitory world and brief life, only a millionth part of all this, like one drop from the ocean, establishes and manifests itself. There must therefore be a realm of blessedness appropriate to that generosity and worthy of that mercy. One would otherwise have to deny the existence of the mercy that is visible to us, and this would be like denying the existence of the sun that fills every day with its light. For irrevocable death would transform compassion into </w:t>
+      </w:r>
+      <w:r>
+        <w:rPr>
+          <w:rFonts w:ascii="Liberation Serif" w:hAnsi="Liberation Serif"/>
+          <w:b/>
+          <w:bCs/>
+          <w:i/>
+          <w:color w:val="auto"/>
+          <w:sz w:val="20"/>
+          <w:szCs w:val="20"/>
+          <w:highlight w:val="white"/>
+        </w:rPr>
+        <w:t>disaster</w:t>
+      </w:r>
+      <w:r>
+        <w:rPr>
+          <w:rFonts w:ascii="Liberation Serif" w:hAnsi="Liberation Serif"/>
+          <w:b w:val="false"/>
+          <w:bCs w:val="false"/>
+          <w:i/>
+          <w:color w:val="auto"/>
+          <w:sz w:val="20"/>
+          <w:szCs w:val="20"/>
+          <w:highlight w:val="white"/>
+        </w:rPr>
+        <w:t>, love into affliction, blessing into vengeance, intellect into a tool of misery, and pleasure into pain, so that the very essence of God’s mercy would vanish.</w:t>
       </w:r>
     </w:p>
     <w:p>
@@ -6995,21 +7024,906 @@
         <w:ind w:left="0" w:right="0" w:firstLine="426"/>
         <w:jc w:val="both"/>
         <w:rPr>
-          <w:b w:val="false"/>
-          <w:b w:val="false"/>
-          <w:bCs w:val="false"/>
-          <w:i/>
-          <w:i/>
-          <w:color w:val="auto"/>
-          <w:highlight w:val="white"/>
-        </w:rPr>
-      </w:pPr>
-      <w:r>
-        <w:rPr>
-          <w:rFonts w:ascii="Liberation Serif" w:hAnsi="Liberation Serif"/>
-          <w:sz w:val="20"/>
-          <w:szCs w:val="20"/>
-        </w:rPr>
+          <w:rFonts w:ascii="Liberation Serif" w:hAnsi="Liberation Serif"/>
+          <w:sz w:val="20"/>
+          <w:szCs w:val="20"/>
+        </w:rPr>
+      </w:pPr>
+      <w:r>
+        <w:rPr>
+          <w:rFonts w:ascii="Liberation Serif" w:hAnsi="Liberation Serif"/>
+          <w:sz w:val="20"/>
+          <w:szCs w:val="20"/>
+        </w:rPr>
+      </w:r>
+      <w:r>
+        <w:br w:type="page"/>
+      </w:r>
+    </w:p>
+    <w:p>
+      <w:pPr>
+        <w:pStyle w:val="TextBody"/>
+        <w:bidi w:val="0"/>
+        <w:spacing w:lineRule="auto" w:line="360" w:before="120" w:after="0"/>
+        <w:ind w:left="0" w:right="0" w:firstLine="426"/>
+        <w:jc w:val="both"/>
+        <w:rPr>
+          <w:rFonts w:ascii="Liberation Serif" w:hAnsi="Liberation Serif"/>
+          <w:sz w:val="20"/>
+          <w:szCs w:val="20"/>
+        </w:rPr>
+      </w:pPr>
+      <w:r>
+        <w:rPr>
+          <w:rFonts w:ascii="Liberation Serif" w:hAnsi="Liberation Serif"/>
+          <w:b w:val="false"/>
+          <w:bCs w:val="false"/>
+          <w:i/>
+          <w:color w:val="auto"/>
+          <w:sz w:val="20"/>
+          <w:szCs w:val="20"/>
+          <w:highlight w:val="white"/>
+        </w:rPr>
+        <w:t xml:space="preserve">Reading passage 22:____ Wisdom ___________ ’  testimony to </w:t>
+      </w:r>
+      <w:r>
+        <w:rPr>
+          <w:rFonts w:eastAsia="NSimSun" w:cs="Lucida Sans" w:ascii="Liberation Serif" w:hAnsi="Liberation Serif"/>
+          <w:b w:val="false"/>
+          <w:bCs w:val="false"/>
+          <w:i/>
+          <w:color w:val="auto"/>
+          <w:kern w:val="2"/>
+          <w:sz w:val="20"/>
+          <w:szCs w:val="20"/>
+          <w:highlight w:val="white"/>
+          <w:lang w:val="en-US" w:eastAsia="zh-CN" w:bidi="hi-IN"/>
+        </w:rPr>
+        <w:t>Hereafter</w:t>
+      </w:r>
+    </w:p>
+    <w:p>
+      <w:pPr>
+        <w:pStyle w:val="TextBody"/>
+        <w:bidi w:val="0"/>
+        <w:spacing w:lineRule="auto" w:line="360" w:before="120" w:after="0"/>
+        <w:ind w:left="0" w:right="0" w:firstLine="426"/>
+        <w:jc w:val="both"/>
+        <w:rPr>
+          <w:rFonts w:ascii="Liberation Serif" w:hAnsi="Liberation Serif"/>
+          <w:sz w:val="20"/>
+          <w:szCs w:val="20"/>
+        </w:rPr>
+      </w:pPr>
+      <w:r>
+        <w:rPr>
+          <w:rFonts w:eastAsia="NSimSun" w:cs="Lucida Sans" w:ascii="Liberation Serif" w:hAnsi="Liberation Serif"/>
+          <w:b w:val="false"/>
+          <w:bCs w:val="false"/>
+          <w:i/>
+          <w:color w:val="auto"/>
+          <w:kern w:val="2"/>
+          <w:sz w:val="20"/>
+          <w:szCs w:val="20"/>
+          <w:highlight w:val="white"/>
+          <w:lang w:val="en-US" w:eastAsia="zh-CN" w:bidi="hi-IN"/>
+        </w:rPr>
+        <w:t>THIRD TRUTH</w:t>
+      </w:r>
+    </w:p>
+    <w:p>
+      <w:pPr>
+        <w:pStyle w:val="TextBody"/>
+        <w:bidi w:val="0"/>
+        <w:jc w:val="center"/>
+        <w:rPr>
+          <w:rFonts w:ascii="Liberation Serif" w:hAnsi="Liberation Serif"/>
+          <w:sz w:val="20"/>
+          <w:szCs w:val="20"/>
+        </w:rPr>
+      </w:pPr>
+      <w:r>
+        <w:rPr>
+          <w:rFonts w:ascii="Liberation Serif" w:hAnsi="Liberation Serif"/>
+          <w:b w:val="false"/>
+          <w:bCs w:val="false"/>
+          <w:color w:val="000000"/>
+          <w:sz w:val="20"/>
+          <w:szCs w:val="20"/>
+        </w:rPr>
+        <w:t>The Gate of Wisdom and Justice, the Manifestation of the Names of Wise and Just</w:t>
+      </w:r>
+    </w:p>
+    <w:p>
+      <w:pPr>
+        <w:pStyle w:val="TextBody"/>
+        <w:bidi w:val="0"/>
+        <w:spacing w:before="120" w:after="0"/>
+        <w:ind w:left="0" w:right="0" w:firstLine="357"/>
+        <w:jc w:val="both"/>
+        <w:rPr>
+          <w:rFonts w:ascii="Liberation Serif" w:hAnsi="Liberation Serif"/>
+          <w:sz w:val="20"/>
+          <w:szCs w:val="20"/>
+        </w:rPr>
+      </w:pPr>
+      <w:r>
+        <w:rPr>
+          <w:rFonts w:ascii="Liberation Serif" w:hAnsi="Liberation Serif"/>
+          <w:color w:val="000000"/>
+          <w:sz w:val="20"/>
+          <w:szCs w:val="20"/>
+        </w:rPr>
+        <w:t xml:space="preserve">Is it at all possible that the Lord of Glory, Who demonstrates His dominical sovereignty in the wisdom and order, the </w:t>
+      </w:r>
+      <w:r>
+        <w:rPr>
+          <w:rFonts w:ascii="Liberation Serif" w:hAnsi="Liberation Serif"/>
+          <w:b/>
+          <w:bCs/>
+          <w:color w:val="000000"/>
+          <w:sz w:val="20"/>
+          <w:szCs w:val="20"/>
+        </w:rPr>
+        <w:t>justice</w:t>
+      </w:r>
+      <w:r>
+        <w:rPr>
+          <w:rFonts w:ascii="Liberation Serif" w:hAnsi="Liberation Serif"/>
+          <w:color w:val="000000"/>
+          <w:sz w:val="20"/>
+          <w:szCs w:val="20"/>
+        </w:rPr>
+        <w:t xml:space="preserve"> and equilibrium that pervade all things, from the atom to the sun, should not bestow favour on those believers who seek refuge beneath the protective </w:t>
+      </w:r>
+      <w:r>
+        <w:rPr>
+          <w:rFonts w:ascii="Liberation Serif" w:hAnsi="Liberation Serif"/>
+          <w:b/>
+          <w:bCs/>
+          <w:color w:val="000000"/>
+          <w:sz w:val="20"/>
+          <w:szCs w:val="20"/>
+        </w:rPr>
+        <w:t>wing</w:t>
+      </w:r>
+      <w:r>
+        <w:rPr>
+          <w:rFonts w:ascii="Liberation Serif" w:hAnsi="Liberation Serif"/>
+          <w:color w:val="000000"/>
+          <w:sz w:val="20"/>
+          <w:szCs w:val="20"/>
+        </w:rPr>
+        <w:t xml:space="preserve"> of His dominicality, who believe in His Wisdom and Justice, and whose acts are for the purpose of worshipping Him?</w:t>
+      </w:r>
+    </w:p>
+    <w:p>
+      <w:pPr>
+        <w:pStyle w:val="TextBody"/>
+        <w:bidi w:val="0"/>
+        <w:ind w:left="0" w:right="0" w:firstLine="360"/>
+        <w:jc w:val="both"/>
+        <w:rPr>
+          <w:rFonts w:ascii="Liberation Serif" w:hAnsi="Liberation Serif"/>
+          <w:sz w:val="20"/>
+          <w:szCs w:val="20"/>
+        </w:rPr>
+      </w:pPr>
+      <w:r>
+        <w:rPr>
+          <w:rFonts w:ascii="Liberation Serif" w:hAnsi="Liberation Serif"/>
+          <w:color w:val="000000"/>
+          <w:sz w:val="20"/>
+          <w:szCs w:val="20"/>
+        </w:rPr>
+        <w:t xml:space="preserve">Again, is it possible that He should not chastise those rude and discourteous men who disbelieve in His wisdom and justice, and rebel against Him in insolence? Now not even a thousandth part of that wisdom and justice is exercised with respect to man, in this transient world; it is rather deferred. Most of the people of misguidance leave this world unpunished, and most of the people of guidance leave it unrewarded. All things are, then, postponed for a supreme tribunal, an ultimate </w:t>
+      </w:r>
+      <w:r>
+        <w:rPr>
+          <w:rFonts w:ascii="Liberation Serif" w:hAnsi="Liberation Serif"/>
+          <w:b/>
+          <w:bCs/>
+          <w:color w:val="000000"/>
+          <w:sz w:val="20"/>
+          <w:szCs w:val="20"/>
+        </w:rPr>
+        <w:t>bliss</w:t>
+      </w:r>
+      <w:r>
+        <w:rPr>
+          <w:rFonts w:ascii="Liberation Serif" w:hAnsi="Liberation Serif"/>
+          <w:color w:val="000000"/>
+          <w:sz w:val="20"/>
+          <w:szCs w:val="20"/>
+        </w:rPr>
+        <w:t>.</w:t>
+      </w:r>
+    </w:p>
+    <w:p>
+      <w:pPr>
+        <w:pStyle w:val="TextBody"/>
+        <w:bidi w:val="0"/>
+        <w:ind w:left="0" w:right="0" w:firstLine="360"/>
+        <w:jc w:val="both"/>
+        <w:rPr>
+          <w:rFonts w:ascii="Liberation Serif" w:hAnsi="Liberation Serif"/>
+          <w:sz w:val="20"/>
+          <w:szCs w:val="20"/>
+        </w:rPr>
+      </w:pPr>
+      <w:r>
+        <w:rPr>
+          <w:rFonts w:ascii="Liberation Serif" w:hAnsi="Liberation Serif"/>
+          <w:color w:val="000000"/>
+          <w:sz w:val="20"/>
+          <w:szCs w:val="20"/>
+        </w:rPr>
+        <w:t xml:space="preserve">Yes, it is apparent that the Being Who controls this world does so in accordance with an infinite wisdom. Do you require a proof? It is the </w:t>
+      </w:r>
+      <w:r>
+        <w:rPr>
+          <w:rFonts w:ascii="Liberation Serif" w:hAnsi="Liberation Serif"/>
+          <w:b/>
+          <w:bCs/>
+          <w:color w:val="000000"/>
+          <w:sz w:val="20"/>
+          <w:szCs w:val="20"/>
+        </w:rPr>
+        <w:t>preservation</w:t>
+      </w:r>
+      <w:r>
+        <w:rPr>
+          <w:rFonts w:ascii="Liberation Serif" w:hAnsi="Liberation Serif"/>
+          <w:color w:val="000000"/>
+          <w:sz w:val="20"/>
+          <w:szCs w:val="20"/>
+        </w:rPr>
+        <w:t xml:space="preserve"> of interest and benefit in all things. Do you not see that numerous wise benefits are intended in all the limbs, bones and veins of man, even in the cells of his brain and in every particle of his body? Do you not see that from certain </w:t>
+      </w:r>
+      <w:r>
+        <w:rPr>
+          <w:rFonts w:ascii="Liberation Serif" w:hAnsi="Liberation Serif"/>
+          <w:b/>
+          <w:bCs/>
+          <w:color w:val="000000"/>
+          <w:sz w:val="20"/>
+          <w:szCs w:val="20"/>
+        </w:rPr>
+        <w:t>limbs</w:t>
+      </w:r>
+      <w:r>
+        <w:rPr>
+          <w:rFonts w:ascii="Liberation Serif" w:hAnsi="Liberation Serif"/>
+          <w:color w:val="000000"/>
+          <w:sz w:val="20"/>
+          <w:szCs w:val="20"/>
+        </w:rPr>
+        <w:t xml:space="preserve"> wise benefits are to be had as numerous as the fruits of a tree? All of this shows that matters are done in accordance with infinite wisdom. The existence of the utmost regularity in the making of all things is a proof of the same truth.</w:t>
+      </w:r>
+    </w:p>
+    <w:p>
+      <w:pPr>
+        <w:pStyle w:val="TextBody"/>
+        <w:bidi w:val="0"/>
+        <w:spacing w:lineRule="auto" w:line="360" w:before="120" w:after="0"/>
+        <w:ind w:left="0" w:right="0" w:firstLine="426"/>
+        <w:jc w:val="both"/>
+        <w:rPr>
+          <w:rFonts w:ascii="Liberation Serif" w:hAnsi="Liberation Serif"/>
+          <w:sz w:val="20"/>
+          <w:szCs w:val="20"/>
+        </w:rPr>
+      </w:pPr>
+      <w:r>
+        <w:rPr>
+          <w:rFonts w:eastAsia="NSimSun" w:cs="Lucida Sans" w:ascii="Liberation Serif" w:hAnsi="Liberation Serif"/>
+          <w:b w:val="false"/>
+          <w:bCs w:val="false"/>
+          <w:i/>
+          <w:color w:val="auto"/>
+          <w:kern w:val="2"/>
+          <w:sz w:val="20"/>
+          <w:szCs w:val="20"/>
+          <w:highlight w:val="white"/>
+          <w:lang w:val="en-US" w:eastAsia="zh-CN" w:bidi="hi-IN"/>
+        </w:rPr>
+        <w:t>…</w:t>
+      </w:r>
+    </w:p>
+    <w:p>
+      <w:pPr>
+        <w:pStyle w:val="TextBody"/>
+        <w:bidi w:val="0"/>
+        <w:spacing w:lineRule="auto" w:line="360" w:before="120" w:after="0"/>
+        <w:ind w:left="0" w:right="0" w:firstLine="426"/>
+        <w:jc w:val="both"/>
+        <w:rPr>
+          <w:rFonts w:ascii="Liberation Serif" w:hAnsi="Liberation Serif"/>
+          <w:sz w:val="20"/>
+          <w:szCs w:val="20"/>
+        </w:rPr>
+      </w:pPr>
+      <w:r>
+        <w:rPr>
+          <w:rFonts w:eastAsia="NSimSun" w:cs="Lucida Sans" w:ascii="Liberation Serif" w:hAnsi="Liberation Serif"/>
+          <w:b w:val="false"/>
+          <w:bCs w:val="false"/>
+          <w:i/>
+          <w:color w:val="auto"/>
+          <w:kern w:val="2"/>
+          <w:sz w:val="20"/>
+          <w:szCs w:val="20"/>
+          <w:highlight w:val="white"/>
+          <w:lang w:val="en-US" w:eastAsia="zh-CN" w:bidi="hi-IN"/>
+        </w:rPr>
+        <w:t xml:space="preserve">Now is it at all possible that the justice and wisdom that </w:t>
+      </w:r>
+      <w:r>
+        <w:rPr>
+          <w:rFonts w:eastAsia="NSimSun" w:cs="Lucida Sans" w:ascii="Liberation Serif" w:hAnsi="Liberation Serif"/>
+          <w:b/>
+          <w:bCs/>
+          <w:i/>
+          <w:color w:val="auto"/>
+          <w:kern w:val="2"/>
+          <w:sz w:val="20"/>
+          <w:szCs w:val="20"/>
+          <w:highlight w:val="white"/>
+          <w:lang w:val="en-US" w:eastAsia="zh-CN" w:bidi="hi-IN"/>
+        </w:rPr>
+        <w:t>hasten</w:t>
+      </w:r>
+      <w:r>
+        <w:rPr>
+          <w:rFonts w:eastAsia="NSimSun" w:cs="Lucida Sans" w:ascii="Liberation Serif" w:hAnsi="Liberation Serif"/>
+          <w:b w:val="false"/>
+          <w:bCs w:val="false"/>
+          <w:i/>
+          <w:color w:val="auto"/>
+          <w:kern w:val="2"/>
+          <w:sz w:val="20"/>
+          <w:szCs w:val="20"/>
+          <w:highlight w:val="white"/>
+          <w:lang w:val="en-US" w:eastAsia="zh-CN" w:bidi="hi-IN"/>
+        </w:rPr>
+        <w:t xml:space="preserve"> to relieve the pettiest need of the smallest of creation should fail to provide immortality, the greatest need of man, the greatest of creatures? That it should fail to respond to his greatest </w:t>
+      </w:r>
+      <w:r>
+        <w:rPr>
+          <w:rFonts w:eastAsia="NSimSun" w:cs="Lucida Sans" w:ascii="Liberation Serif" w:hAnsi="Liberation Serif"/>
+          <w:b/>
+          <w:bCs/>
+          <w:i/>
+          <w:color w:val="auto"/>
+          <w:kern w:val="2"/>
+          <w:sz w:val="20"/>
+          <w:szCs w:val="20"/>
+          <w:highlight w:val="white"/>
+          <w:lang w:val="en-US" w:eastAsia="zh-CN" w:bidi="hi-IN"/>
+        </w:rPr>
+        <w:t>plea</w:t>
+      </w:r>
+      <w:r>
+        <w:rPr>
+          <w:rFonts w:eastAsia="NSimSun" w:cs="Lucida Sans" w:ascii="Liberation Serif" w:hAnsi="Liberation Serif"/>
+          <w:b w:val="false"/>
+          <w:bCs w:val="false"/>
+          <w:i/>
+          <w:color w:val="auto"/>
+          <w:kern w:val="2"/>
+          <w:sz w:val="20"/>
+          <w:szCs w:val="20"/>
+          <w:highlight w:val="white"/>
+          <w:lang w:val="en-US" w:eastAsia="zh-CN" w:bidi="hi-IN"/>
+        </w:rPr>
+        <w:t xml:space="preserve"> and cry for assistance? Or that it should not preserve the dignity of God’s dominicality by preserving the rights of His servants? Man, whose life is so brief, cannot experience the true essence of justice in this transient world; it is for this reason that matters are postponed for a supreme tribunal. For true justice requires that man, this apparently petty creature, should be rewarded and punished, not in accordance with his pettiness, but in accordance with the magnitude of his crime, the importance of his nature and the greatness of his function. Since this passing and transient world is far from manifesting such wisdom and justice for man, who is created for </w:t>
+      </w:r>
+      <w:r>
+        <w:rPr>
+          <w:rFonts w:eastAsia="NSimSun" w:cs="Lucida Sans" w:ascii="Liberation Serif" w:hAnsi="Liberation Serif"/>
+          <w:b/>
+          <w:bCs/>
+          <w:i/>
+          <w:color w:val="auto"/>
+          <w:kern w:val="2"/>
+          <w:sz w:val="20"/>
+          <w:szCs w:val="20"/>
+          <w:highlight w:val="white"/>
+          <w:lang w:val="en-US" w:eastAsia="zh-CN" w:bidi="hi-IN"/>
+        </w:rPr>
+        <w:t>eternity</w:t>
+      </w:r>
+      <w:r>
+        <w:rPr>
+          <w:rFonts w:eastAsia="NSimSun" w:cs="Lucida Sans" w:ascii="Liberation Serif" w:hAnsi="Liberation Serif"/>
+          <w:b w:val="false"/>
+          <w:bCs w:val="false"/>
+          <w:i/>
+          <w:color w:val="auto"/>
+          <w:kern w:val="2"/>
+          <w:sz w:val="20"/>
+          <w:szCs w:val="20"/>
+          <w:highlight w:val="white"/>
+          <w:lang w:val="en-US" w:eastAsia="zh-CN" w:bidi="hi-IN"/>
+        </w:rPr>
+        <w:t xml:space="preserve">, of necessity there will be an eternal Hell and everlasting Paradise of that Just and Awesome Possessor of Beauty, that Wise and Beauteous Possessor of Awe. </w:t>
+      </w:r>
+      <w:r>
+        <w:br w:type="page"/>
+      </w:r>
+    </w:p>
+    <w:p>
+      <w:pPr>
+        <w:pStyle w:val="TextBody"/>
+        <w:bidi w:val="0"/>
+        <w:spacing w:lineRule="auto" w:line="360" w:before="120" w:after="0"/>
+        <w:ind w:left="0" w:right="0" w:firstLine="426"/>
+        <w:jc w:val="both"/>
+        <w:rPr>
+          <w:rFonts w:ascii="Liberation Serif" w:hAnsi="Liberation Serif"/>
+          <w:sz w:val="20"/>
+          <w:szCs w:val="20"/>
+        </w:rPr>
+      </w:pPr>
+      <w:r>
+        <w:rPr>
+          <w:rFonts w:ascii="Liberation Serif" w:hAnsi="Liberation Serif"/>
+          <w:sz w:val="20"/>
+          <w:szCs w:val="20"/>
+        </w:rPr>
+        <w:t xml:space="preserve">2. </w:t>
+      </w:r>
+      <w:r>
+        <w:rPr>
+          <w:rFonts w:ascii="Liberation Serif" w:hAnsi="Liberation Serif"/>
+          <w:sz w:val="20"/>
+          <w:szCs w:val="20"/>
+        </w:rPr>
+        <w:t xml:space="preserve">Resurrection </w:t>
+      </w:r>
+      <w:r>
+        <w:br w:type="page"/>
+      </w:r>
+    </w:p>
+    <w:p>
+      <w:pPr>
+        <w:pStyle w:val="TextBody"/>
+        <w:bidi w:val="0"/>
+        <w:spacing w:lineRule="auto" w:line="360" w:before="120" w:after="0"/>
+        <w:ind w:left="0" w:right="0" w:firstLine="426"/>
+        <w:jc w:val="both"/>
+        <w:rPr>
+          <w:rFonts w:ascii="Liberation Serif" w:hAnsi="Liberation Serif"/>
+          <w:sz w:val="20"/>
+          <w:szCs w:val="20"/>
+        </w:rPr>
+      </w:pPr>
+      <w:r>
+        <w:rPr>
+          <w:rFonts w:ascii="Liberation Serif" w:hAnsi="Liberation Serif"/>
+          <w:sz w:val="20"/>
+          <w:szCs w:val="20"/>
+        </w:rPr>
+        <w:t>C</w:t>
+      </w:r>
+      <w:r>
+        <w:rPr>
+          <w:rFonts w:ascii="Liberation Serif" w:hAnsi="Liberation Serif"/>
+          <w:sz w:val="20"/>
+          <w:szCs w:val="20"/>
+        </w:rPr>
+        <w:t xml:space="preserve">hapter 4: Belief in Books </w:t>
+      </w:r>
+    </w:p>
+    <w:p>
+      <w:pPr>
+        <w:pStyle w:val="TextBody"/>
+        <w:bidi w:val="0"/>
+        <w:spacing w:lineRule="auto" w:line="360" w:before="120" w:after="0"/>
+        <w:ind w:left="0" w:right="0" w:firstLine="426"/>
+        <w:jc w:val="both"/>
+        <w:rPr>
+          <w:rFonts w:ascii="Liberation Serif" w:hAnsi="Liberation Serif"/>
+          <w:sz w:val="20"/>
+          <w:szCs w:val="20"/>
+        </w:rPr>
+      </w:pPr>
+      <w:r>
+        <w:rPr>
+          <w:rFonts w:ascii="Liberation Serif" w:hAnsi="Liberation Serif"/>
+          <w:sz w:val="20"/>
+          <w:szCs w:val="20"/>
+        </w:rPr>
+        <w:t xml:space="preserve">Then that traveller looking closely at the World of the Unseen, and voyaging in it with his intellect and his heart, knocked inquisitively on the door of that world, thinking to himself, “What does this world have to say?” The following occurred to him: it is to be clearly understood that behind the veil of the Unseen is one who wants to make himself known through all these numerous </w:t>
+      </w:r>
+      <w:r>
+        <w:rPr>
+          <w:rFonts w:ascii="Liberation Serif" w:hAnsi="Liberation Serif"/>
+          <w:b/>
+          <w:bCs/>
+          <w:sz w:val="20"/>
+          <w:szCs w:val="20"/>
+        </w:rPr>
+        <w:t>finely</w:t>
+      </w:r>
+      <w:r>
+        <w:rPr>
+          <w:rFonts w:ascii="Liberation Serif" w:hAnsi="Liberation Serif"/>
+          <w:sz w:val="20"/>
+          <w:szCs w:val="20"/>
+        </w:rPr>
+        <w:t xml:space="preserve"> adorned artefacts full of art in this </w:t>
+      </w:r>
+      <w:r>
+        <w:rPr>
+          <w:rFonts w:ascii="Liberation Serif" w:hAnsi="Liberation Serif"/>
+          <w:b/>
+          <w:bCs/>
+          <w:sz w:val="20"/>
+          <w:szCs w:val="20"/>
+        </w:rPr>
+        <w:t>corporeal</w:t>
+      </w:r>
+      <w:r>
+        <w:rPr>
+          <w:rFonts w:ascii="Liberation Serif" w:hAnsi="Liberation Serif"/>
+          <w:sz w:val="20"/>
+          <w:szCs w:val="20"/>
+        </w:rPr>
+        <w:t xml:space="preserve"> Manifest World, and to make himself loved through these infinite sweet and decorated bounties, and to make known his hidden perfections through these innumerable miraculous and skilful works of art, and who does this by act rather than speech and by making himself known by the tongue of disposition. Since this is so, of a certainty he will speak and make himself known and loved through speech and utterance just as he does through deed and state. In which case, from his manifestations we must know him in respect to the World of the Unseen. Whereupon he </w:t>
+      </w:r>
+      <w:r>
+        <w:rPr>
+          <w:rFonts w:ascii="Liberation Serif" w:hAnsi="Liberation Serif"/>
+          <w:color w:val="000000"/>
+          <w:sz w:val="20"/>
+          <w:szCs w:val="20"/>
+        </w:rPr>
+        <w:t>entered that world with his heart and saw the following with the eye of his intellect:</w:t>
+      </w:r>
+    </w:p>
+    <w:p>
+      <w:pPr>
+        <w:pStyle w:val="TextBody"/>
+        <w:bidi w:val="0"/>
+        <w:ind w:left="0" w:right="0" w:firstLine="426"/>
+        <w:jc w:val="both"/>
+        <w:rPr>
+          <w:rFonts w:ascii="Liberation Serif" w:hAnsi="Liberation Serif"/>
+          <w:color w:val="000000"/>
+          <w:sz w:val="20"/>
+          <w:szCs w:val="20"/>
+        </w:rPr>
+      </w:pPr>
+      <w:r>
+        <w:rPr>
+          <w:rFonts w:ascii="Liberation Serif" w:hAnsi="Liberation Serif"/>
+          <w:color w:val="000000"/>
+          <w:sz w:val="20"/>
+          <w:szCs w:val="20"/>
+        </w:rPr>
+        <w:t>…</w:t>
+      </w:r>
+    </w:p>
+    <w:p>
+      <w:pPr>
+        <w:pStyle w:val="TextBody"/>
+        <w:bidi w:val="0"/>
+        <w:ind w:left="0" w:right="0" w:firstLine="426"/>
+        <w:jc w:val="both"/>
+        <w:rPr>
+          <w:rFonts w:ascii="Liberation Serif" w:hAnsi="Liberation Serif"/>
+          <w:color w:val="000000"/>
+          <w:sz w:val="20"/>
+          <w:szCs w:val="20"/>
+        </w:rPr>
+      </w:pPr>
+      <w:r>
+        <w:rPr>
+          <w:rFonts w:ascii="Liberation Serif" w:hAnsi="Liberation Serif"/>
+          <w:b w:val="false"/>
+          <w:bCs w:val="false"/>
+          <w:i/>
+          <w:color w:val="000000"/>
+          <w:sz w:val="20"/>
+          <w:szCs w:val="20"/>
+        </w:rPr>
+        <w:t>The First:</w:t>
+      </w:r>
+      <w:r>
+        <w:rPr>
+          <w:rFonts w:ascii="Liberation Serif" w:hAnsi="Liberation Serif"/>
+          <w:b w:val="false"/>
+          <w:bCs w:val="false"/>
+          <w:color w:val="000000"/>
+          <w:sz w:val="20"/>
+          <w:szCs w:val="20"/>
+        </w:rPr>
+        <w:t xml:space="preserve"> </w:t>
+      </w:r>
+      <w:r>
+        <w:rPr>
+          <w:rFonts w:ascii="Liberation Serif" w:hAnsi="Liberation Serif"/>
+          <w:color w:val="000000"/>
+          <w:sz w:val="20"/>
+          <w:szCs w:val="20"/>
+        </w:rPr>
+        <w:t>To speak in accordance with men’s intellects and understandings, known as ‘Divine condescension to the minds of men,’ is a form of Divine descent. It is a requirement of God’s dominicality that He endows all of his conscious creatures with speech, understands their speech, and then participates in it with His own speech.</w:t>
+      </w:r>
+    </w:p>
+    <w:p>
+      <w:pPr>
+        <w:pStyle w:val="TextBody"/>
+        <w:bidi w:val="0"/>
+        <w:ind w:left="0" w:right="0" w:firstLine="426"/>
+        <w:jc w:val="both"/>
+        <w:rPr>
+          <w:rFonts w:ascii="Liberation Serif" w:hAnsi="Liberation Serif"/>
+          <w:color w:val="000000"/>
+          <w:sz w:val="20"/>
+          <w:szCs w:val="20"/>
+        </w:rPr>
+      </w:pPr>
+      <w:r>
+        <w:rPr>
+          <w:rFonts w:ascii="Liberation Serif" w:hAnsi="Liberation Serif"/>
+          <w:b w:val="false"/>
+          <w:bCs w:val="false"/>
+          <w:i/>
+          <w:color w:val="000000"/>
+          <w:sz w:val="20"/>
+          <w:szCs w:val="20"/>
+        </w:rPr>
+        <w:t>The Second:</w:t>
+      </w:r>
+      <w:r>
+        <w:rPr>
+          <w:rFonts w:ascii="Liberation Serif" w:hAnsi="Liberation Serif"/>
+          <w:b/>
+          <w:bCs/>
+          <w:color w:val="000000"/>
+          <w:sz w:val="20"/>
+          <w:szCs w:val="20"/>
+        </w:rPr>
+        <w:t xml:space="preserve"> </w:t>
+      </w:r>
+      <w:r>
+        <w:rPr>
+          <w:rFonts w:ascii="Liberation Serif" w:hAnsi="Liberation Serif"/>
+          <w:color w:val="000000"/>
+          <w:sz w:val="20"/>
+          <w:szCs w:val="20"/>
+        </w:rPr>
+        <w:t xml:space="preserve">The One Who, in order to make Himself known, fills the cosmos with His miraculous creations and endows them with </w:t>
+      </w:r>
+      <w:r>
+        <w:rPr>
+          <w:rFonts w:ascii="Liberation Serif" w:hAnsi="Liberation Serif"/>
+          <w:b/>
+          <w:bCs/>
+          <w:color w:val="000000"/>
+          <w:sz w:val="20"/>
+          <w:szCs w:val="20"/>
+        </w:rPr>
+        <w:t>tongues</w:t>
+      </w:r>
+      <w:r>
+        <w:rPr>
+          <w:rFonts w:ascii="Liberation Serif" w:hAnsi="Liberation Serif"/>
+          <w:color w:val="000000"/>
+          <w:sz w:val="20"/>
+          <w:szCs w:val="20"/>
+        </w:rPr>
+        <w:t xml:space="preserve"> speaking of His perfections, will necessarily make Himself known with His own words also.</w:t>
+      </w:r>
+    </w:p>
+    <w:p>
+      <w:pPr>
+        <w:pStyle w:val="TextBody"/>
+        <w:bidi w:val="0"/>
+        <w:ind w:left="0" w:right="0" w:firstLine="426"/>
+        <w:jc w:val="both"/>
+        <w:rPr>
+          <w:rFonts w:ascii="Liberation Serif" w:hAnsi="Liberation Serif"/>
+          <w:color w:val="000000"/>
+          <w:sz w:val="20"/>
+          <w:szCs w:val="20"/>
+        </w:rPr>
+      </w:pPr>
+      <w:r>
+        <w:rPr>
+          <w:rFonts w:ascii="Liberation Serif" w:hAnsi="Liberation Serif"/>
+          <w:b w:val="false"/>
+          <w:bCs w:val="false"/>
+          <w:i/>
+          <w:color w:val="000000"/>
+          <w:sz w:val="20"/>
+          <w:szCs w:val="20"/>
+        </w:rPr>
+        <w:t xml:space="preserve">The Third: </w:t>
+      </w:r>
+      <w:r>
+        <w:rPr>
+          <w:rFonts w:ascii="Liberation Serif" w:hAnsi="Liberation Serif"/>
+          <w:color w:val="000000"/>
+          <w:sz w:val="20"/>
+          <w:szCs w:val="20"/>
+        </w:rPr>
+        <w:t>It is a function of His being Creator to respond in words to the supplications and offerings of thanks that are made by the most select, the most needy, the most delicate and the most ardent among His beings — true men.</w:t>
+      </w:r>
+    </w:p>
+    <w:p>
+      <w:pPr>
+        <w:pStyle w:val="TextBody"/>
+        <w:bidi w:val="0"/>
+        <w:ind w:left="0" w:right="0" w:firstLine="426"/>
+        <w:jc w:val="both"/>
+        <w:rPr>
+          <w:rFonts w:ascii="Liberation Serif" w:hAnsi="Liberation Serif"/>
+          <w:color w:val="000000"/>
+          <w:sz w:val="20"/>
+          <w:szCs w:val="20"/>
+        </w:rPr>
+      </w:pPr>
+      <w:r>
+        <w:rPr>
+          <w:rFonts w:ascii="Liberation Serif" w:hAnsi="Liberation Serif"/>
+          <w:b w:val="false"/>
+          <w:bCs w:val="false"/>
+          <w:i/>
+          <w:color w:val="000000"/>
+          <w:sz w:val="20"/>
+          <w:szCs w:val="20"/>
+        </w:rPr>
+        <w:t>The Fourth:</w:t>
+      </w:r>
+      <w:r>
+        <w:rPr>
+          <w:rFonts w:ascii="Liberation Serif" w:hAnsi="Liberation Serif"/>
+          <w:b/>
+          <w:bCs/>
+          <w:color w:val="000000"/>
+          <w:sz w:val="20"/>
+          <w:szCs w:val="20"/>
+        </w:rPr>
+        <w:t xml:space="preserve"> </w:t>
+      </w:r>
+      <w:r>
+        <w:rPr>
+          <w:rFonts w:ascii="Liberation Serif" w:hAnsi="Liberation Serif"/>
+          <w:color w:val="000000"/>
+          <w:sz w:val="20"/>
+          <w:szCs w:val="20"/>
+        </w:rPr>
+        <w:t>The attribute of Speech, an essential concomitant and luminous manifestation of both Knowledge and Life, will necessarily be found in a comprehensive and eternal form in the being Whose Knowledge is comprehensive and Whose Life is eternal.</w:t>
+      </w:r>
+    </w:p>
+    <w:p>
+      <w:pPr>
+        <w:pStyle w:val="TextBody"/>
+        <w:bidi w:val="0"/>
+        <w:ind w:left="0" w:right="0" w:firstLine="426"/>
+        <w:jc w:val="both"/>
+        <w:rPr>
+          <w:rFonts w:ascii="Liberation Serif" w:hAnsi="Liberation Serif"/>
+          <w:sz w:val="20"/>
+          <w:szCs w:val="20"/>
+        </w:rPr>
+      </w:pPr>
+      <w:r>
+        <w:rPr>
+          <w:rFonts w:ascii="Liberation Serif" w:hAnsi="Liberation Serif"/>
+          <w:b w:val="false"/>
+          <w:bCs w:val="false"/>
+          <w:i/>
+          <w:color w:val="000000"/>
+          <w:sz w:val="20"/>
+          <w:szCs w:val="20"/>
+        </w:rPr>
+        <w:t>The Fifth:</w:t>
+      </w:r>
+      <w:r>
+        <w:rPr>
+          <w:rFonts w:ascii="Liberation Serif" w:hAnsi="Liberation Serif"/>
+          <w:color w:val="000000"/>
+          <w:sz w:val="20"/>
+          <w:szCs w:val="20"/>
+        </w:rPr>
+        <w:t xml:space="preserve">  It is a </w:t>
+      </w:r>
+      <w:r>
+        <w:rPr>
+          <w:rFonts w:ascii="Liberation Serif" w:hAnsi="Liberation Serif"/>
+          <w:b/>
+          <w:bCs/>
+          <w:color w:val="000000"/>
+          <w:sz w:val="20"/>
+          <w:szCs w:val="20"/>
+        </w:rPr>
+        <w:t>consequence</w:t>
+      </w:r>
+      <w:r>
+        <w:rPr>
+          <w:rFonts w:ascii="Liberation Serif" w:hAnsi="Liberation Serif"/>
+          <w:color w:val="000000"/>
+          <w:sz w:val="20"/>
+          <w:szCs w:val="20"/>
+        </w:rPr>
+        <w:t xml:space="preserve"> of Divinity that the Being Who </w:t>
+      </w:r>
+      <w:r>
+        <w:rPr>
+          <w:rFonts w:ascii="Liberation Serif" w:hAnsi="Liberation Serif"/>
+          <w:b/>
+          <w:bCs/>
+          <w:color w:val="000000"/>
+          <w:sz w:val="20"/>
+          <w:szCs w:val="20"/>
+        </w:rPr>
+        <w:t>endows</w:t>
+      </w:r>
+      <w:r>
+        <w:rPr>
+          <w:rFonts w:ascii="Liberation Serif" w:hAnsi="Liberation Serif"/>
+          <w:color w:val="000000"/>
+          <w:sz w:val="20"/>
+          <w:szCs w:val="20"/>
+        </w:rPr>
+        <w:t xml:space="preserve"> </w:t>
+      </w:r>
+      <w:r>
+        <w:rPr>
+          <w:rFonts w:ascii="Liberation Serif" w:hAnsi="Liberation Serif"/>
+          <w:sz w:val="20"/>
+          <w:szCs w:val="20"/>
+        </w:rPr>
+        <w:t xml:space="preserve">men with impotence and desire, poverty and need, anxiety for the future, love and worship, should communicate His own existence, by way of His speech, to His most loved and lovable, His most anxious and needy creatures, who are most desirous of finding their Lord and Master. </w:t>
+      </w:r>
+    </w:p>
+    <w:p>
+      <w:pPr>
+        <w:pStyle w:val="TextBody"/>
+        <w:bidi w:val="0"/>
+        <w:spacing w:lineRule="auto" w:line="360" w:before="120" w:after="0"/>
+        <w:ind w:left="0" w:right="0" w:firstLine="426"/>
+        <w:jc w:val="both"/>
+        <w:rPr>
+          <w:rFonts w:ascii="Liberation Serif" w:hAnsi="Liberation Serif"/>
+          <w:sz w:val="20"/>
+          <w:szCs w:val="20"/>
+        </w:rPr>
+      </w:pPr>
+      <w:r>
+        <w:rPr>
+          <w:rFonts w:ascii="Liberation Serif" w:hAnsi="Liberation Serif"/>
+          <w:sz w:val="20"/>
+          <w:szCs w:val="20"/>
+        </w:rPr>
+      </w:r>
+      <w:r>
+        <w:br w:type="page"/>
+      </w:r>
+    </w:p>
+    <w:p>
+      <w:pPr>
+        <w:pStyle w:val="TextBody"/>
+        <w:bidi w:val="0"/>
+        <w:spacing w:lineRule="auto" w:line="360" w:before="120" w:after="0"/>
+        <w:ind w:left="0" w:right="0" w:firstLine="426"/>
+        <w:jc w:val="both"/>
+        <w:rPr>
+          <w:rFonts w:ascii="Liberation Serif" w:hAnsi="Liberation Serif"/>
+          <w:sz w:val="20"/>
+          <w:szCs w:val="20"/>
+        </w:rPr>
+      </w:pPr>
+      <w:r>
+        <w:rPr>
+          <w:rFonts w:ascii="Liberation Serif" w:hAnsi="Liberation Serif"/>
+          <w:sz w:val="20"/>
+          <w:szCs w:val="20"/>
+        </w:rPr>
+        <w:t>Dignity 129, divulge 8 yerde geçiyo ama listede dignity yok!</w:t>
       </w:r>
     </w:p>
     <w:sectPr>

</xml_diff>

<commit_message>
dortte bir bitti elh
</commit_message>
<xml_diff>
--- a/1000words_çalışması.docx
+++ b/1000words_çalışması.docx
@@ -6634,7 +6634,33 @@
           <w:szCs w:val="20"/>
           <w:highlight w:val="white"/>
         </w:rPr>
-        <w:t xml:space="preserve">Reading passage 21:____ Dominicality and Mercy  ___________ ’  testimony to </w:t>
+        <w:t>Reading passage 2</w:t>
+      </w:r>
+      <w:r>
+        <w:rPr>
+          <w:rFonts w:ascii="Liberation Serif" w:hAnsi="Liberation Serif"/>
+          <w:b w:val="false"/>
+          <w:bCs w:val="false"/>
+          <w:i/>
+          <w:color w:val="auto"/>
+          <w:sz w:val="20"/>
+          <w:szCs w:val="20"/>
+          <w:highlight w:val="white"/>
+        </w:rPr>
+        <w:t>2</w:t>
+      </w:r>
+      <w:r>
+        <w:rPr>
+          <w:rFonts w:ascii="Liberation Serif" w:hAnsi="Liberation Serif"/>
+          <w:b w:val="false"/>
+          <w:bCs w:val="false"/>
+          <w:i/>
+          <w:color w:val="auto"/>
+          <w:sz w:val="20"/>
+          <w:szCs w:val="20"/>
+          <w:highlight w:val="white"/>
+        </w:rPr>
+        <w:t xml:space="preserve">:____ Dominicality and Mercy  ___________ ’  testimony to </w:t>
       </w:r>
       <w:r>
         <w:rPr>
@@ -7111,7 +7137,33 @@
           <w:szCs w:val="20"/>
           <w:highlight w:val="white"/>
         </w:rPr>
-        <w:t xml:space="preserve">Reading passage 22:____ Wisdom ___________ ’  testimony to </w:t>
+        <w:t>Reading passage 2</w:t>
+      </w:r>
+      <w:r>
+        <w:rPr>
+          <w:rFonts w:ascii="Liberation Serif" w:hAnsi="Liberation Serif"/>
+          <w:b w:val="false"/>
+          <w:bCs w:val="false"/>
+          <w:i/>
+          <w:color w:val="auto"/>
+          <w:sz w:val="20"/>
+          <w:szCs w:val="20"/>
+          <w:highlight w:val="white"/>
+        </w:rPr>
+        <w:t>3</w:t>
+      </w:r>
+      <w:r>
+        <w:rPr>
+          <w:rFonts w:ascii="Liberation Serif" w:hAnsi="Liberation Serif"/>
+          <w:b w:val="false"/>
+          <w:bCs w:val="false"/>
+          <w:i/>
+          <w:color w:val="auto"/>
+          <w:sz w:val="20"/>
+          <w:szCs w:val="20"/>
+          <w:highlight w:val="white"/>
+        </w:rPr>
+        <w:t xml:space="preserve">:____ Wisdom ___________ ’  testimony to </w:t>
       </w:r>
       <w:r>
         <w:rPr>
@@ -7583,7 +7635,7 @@
           <w:szCs w:val="20"/>
           <w:highlight w:val="white"/>
         </w:rPr>
-        <w:t>3</w:t>
+        <w:t>4</w:t>
       </w:r>
       <w:r>
         <w:rPr>
@@ -8074,7 +8126,7 @@
           <w:szCs w:val="20"/>
           <w:highlight w:val="white"/>
         </w:rPr>
-        <w:t>4</w:t>
+        <w:t>5</w:t>
       </w:r>
       <w:r>
         <w:rPr>
@@ -8582,7 +8634,7 @@
           <w:szCs w:val="20"/>
           <w:highlight w:val="white"/>
         </w:rPr>
-        <w:t>5</w:t>
+        <w:t>6</w:t>
       </w:r>
       <w:r>
         <w:rPr>
@@ -9409,7 +9461,7 @@
           <w:szCs w:val="20"/>
           <w:highlight w:val="white"/>
         </w:rPr>
-        <w:t>6</w:t>
+        <w:t>7</w:t>
       </w:r>
       <w:r>
         <w:rPr>
@@ -9726,6 +9778,1314 @@
       <w:pPr>
         <w:pStyle w:val="TextBody"/>
         <w:bidi w:val="0"/>
+        <w:spacing w:before="0" w:after="0"/>
+        <w:ind w:left="0" w:right="0" w:firstLine="227"/>
+        <w:jc w:val="both"/>
+        <w:rPr>
+          <w:rFonts w:ascii="Liberation Serif" w:hAnsi="Liberation Serif"/>
+          <w:b w:val="false"/>
+          <w:b w:val="false"/>
+          <w:bCs w:val="false"/>
+          <w:sz w:val="20"/>
+          <w:szCs w:val="20"/>
+        </w:rPr>
+      </w:pPr>
+      <w:r>
+        <w:rPr>
+          <w:rFonts w:eastAsia="NSimSun" w:cs="Lucida Sans" w:ascii="Liberation Serif" w:hAnsi="Liberation Serif"/>
+          <w:b w:val="false"/>
+          <w:bCs w:val="false"/>
+          <w:i/>
+          <w:color w:val="auto"/>
+          <w:kern w:val="2"/>
+          <w:sz w:val="20"/>
+          <w:szCs w:val="20"/>
+          <w:highlight w:val="white"/>
+          <w:lang w:val="en-US" w:eastAsia="zh-CN" w:bidi="hi-IN"/>
+        </w:rPr>
+        <w:t>Reading passage 2</w:t>
+      </w:r>
+      <w:r>
+        <w:rPr>
+          <w:rFonts w:eastAsia="NSimSun" w:cs="Lucida Sans" w:ascii="Liberation Serif" w:hAnsi="Liberation Serif"/>
+          <w:b w:val="false"/>
+          <w:bCs w:val="false"/>
+          <w:i/>
+          <w:color w:val="auto"/>
+          <w:kern w:val="2"/>
+          <w:sz w:val="20"/>
+          <w:szCs w:val="20"/>
+          <w:highlight w:val="white"/>
+          <w:lang w:val="en-US" w:eastAsia="zh-CN" w:bidi="hi-IN"/>
+        </w:rPr>
+        <w:t>8</w:t>
+      </w:r>
+      <w:r>
+        <w:rPr>
+          <w:rFonts w:eastAsia="NSimSun" w:cs="Lucida Sans" w:ascii="Liberation Serif" w:hAnsi="Liberation Serif"/>
+          <w:b w:val="false"/>
+          <w:bCs w:val="false"/>
+          <w:i/>
+          <w:color w:val="auto"/>
+          <w:kern w:val="2"/>
+          <w:sz w:val="20"/>
+          <w:szCs w:val="20"/>
+          <w:highlight w:val="white"/>
+          <w:lang w:val="en-US" w:eastAsia="zh-CN" w:bidi="hi-IN"/>
+        </w:rPr>
+        <w:t>:____  ___________ ’  testimony to Angels</w:t>
+      </w:r>
+    </w:p>
+    <w:p>
+      <w:pPr>
+        <w:pStyle w:val="TextBody"/>
+        <w:bidi w:val="0"/>
+        <w:spacing w:before="0" w:after="0"/>
+        <w:ind w:left="0" w:right="0" w:firstLine="227"/>
+        <w:jc w:val="both"/>
+        <w:rPr>
+          <w:rFonts w:ascii="Liberation Serif" w:hAnsi="Liberation Serif"/>
+          <w:b w:val="false"/>
+          <w:b w:val="false"/>
+          <w:bCs w:val="false"/>
+          <w:sz w:val="20"/>
+          <w:szCs w:val="20"/>
+        </w:rPr>
+      </w:pPr>
+      <w:r>
+        <w:rPr>
+          <w:rFonts w:eastAsia="NSimSun" w:cs="Lucida Sans" w:ascii="Liberation Serif" w:hAnsi="Liberation Serif"/>
+          <w:b w:val="false"/>
+          <w:bCs w:val="false"/>
+          <w:i/>
+          <w:color w:val="000000"/>
+          <w:spacing w:val="10"/>
+          <w:kern w:val="2"/>
+          <w:sz w:val="20"/>
+          <w:szCs w:val="20"/>
+          <w:highlight w:val="white"/>
+          <w:lang w:val="en-US" w:eastAsia="zh-CN" w:bidi="hi-IN"/>
+        </w:rPr>
+        <w:t xml:space="preserve">Whoever observes the earth, will see that despite its lowliness it is filled with beings with </w:t>
+      </w:r>
+      <w:r>
+        <w:rPr>
+          <w:rFonts w:eastAsia="NSimSun" w:cs="Lucida Sans" w:ascii="Liberation Serif" w:hAnsi="Liberation Serif"/>
+          <w:b/>
+          <w:bCs/>
+          <w:i/>
+          <w:color w:val="000000"/>
+          <w:spacing w:val="10"/>
+          <w:kern w:val="2"/>
+          <w:sz w:val="20"/>
+          <w:szCs w:val="20"/>
+          <w:highlight w:val="white"/>
+          <w:lang w:val="en-US" w:eastAsia="zh-CN" w:bidi="hi-IN"/>
+        </w:rPr>
+        <w:t>spirits</w:t>
+      </w:r>
+      <w:r>
+        <w:rPr>
+          <w:rFonts w:eastAsia="NSimSun" w:cs="Lucida Sans" w:ascii="Liberation Serif" w:hAnsi="Liberation Serif"/>
+          <w:b w:val="false"/>
+          <w:bCs w:val="false"/>
+          <w:i/>
+          <w:color w:val="000000"/>
+          <w:spacing w:val="10"/>
+          <w:kern w:val="2"/>
+          <w:sz w:val="20"/>
+          <w:szCs w:val="20"/>
+          <w:highlight w:val="white"/>
+          <w:lang w:val="en-US" w:eastAsia="zh-CN" w:bidi="hi-IN"/>
+        </w:rPr>
+        <w:t xml:space="preserve"> (dhawī al-arwāḥ), and if he studies the precise order of the world, he will </w:t>
+      </w:r>
+      <w:r>
+        <w:rPr>
+          <w:rFonts w:eastAsia="NSimSun" w:cs="Lucida Sans" w:ascii="Liberation Serif" w:hAnsi="Liberation Serif"/>
+          <w:b/>
+          <w:bCs/>
+          <w:i/>
+          <w:color w:val="000000"/>
+          <w:spacing w:val="10"/>
+          <w:kern w:val="2"/>
+          <w:sz w:val="20"/>
+          <w:szCs w:val="20"/>
+          <w:highlight w:val="white"/>
+          <w:lang w:val="en-US" w:eastAsia="zh-CN" w:bidi="hi-IN"/>
+        </w:rPr>
+        <w:t>surmise</w:t>
+      </w:r>
+      <w:r>
+        <w:rPr>
+          <w:rFonts w:eastAsia="NSimSun" w:cs="Lucida Sans" w:ascii="Liberation Serif" w:hAnsi="Liberation Serif"/>
+          <w:b w:val="false"/>
+          <w:bCs w:val="false"/>
+          <w:i/>
+          <w:color w:val="000000"/>
+          <w:spacing w:val="10"/>
+          <w:kern w:val="2"/>
+          <w:sz w:val="20"/>
+          <w:szCs w:val="20"/>
+          <w:highlight w:val="white"/>
+          <w:lang w:val="en-US" w:eastAsia="zh-CN" w:bidi="hi-IN"/>
+        </w:rPr>
+        <w:t xml:space="preserve"> that the lofty constellations also have inhabitants.</w:t>
+      </w:r>
+    </w:p>
+    <w:p>
+      <w:pPr>
+        <w:pStyle w:val="TextBody"/>
+        <w:bidi w:val="0"/>
+        <w:spacing w:before="0" w:after="0"/>
+        <w:ind w:left="0" w:right="0" w:firstLine="227"/>
+        <w:jc w:val="both"/>
+        <w:rPr>
+          <w:rFonts w:ascii="Liberation Serif" w:hAnsi="Liberation Serif"/>
+          <w:sz w:val="20"/>
+          <w:szCs w:val="20"/>
+        </w:rPr>
+      </w:pPr>
+      <w:r>
+        <w:rPr>
+          <w:rFonts w:ascii="Liberation Serif" w:hAnsi="Liberation Serif"/>
+          <w:color w:val="000000"/>
+          <w:spacing w:val="10"/>
+          <w:sz w:val="20"/>
+          <w:szCs w:val="20"/>
+        </w:rPr>
+        <w:t>A person who does not believe in the existence of the angels resembles a man who travels to a great city and there comes across a little house which is old, littered with refuse, and overflowing with people. He notices that its yard is full of beings with spirits all of which have particular vital needs: some are herbivorous and some pisciverous. Then thousands of lofty</w:t>
+      </w:r>
+      <w:r>
+        <w:rPr>
+          <w:rFonts w:eastAsia="NSimSun" w:cs="Lucida Sans" w:ascii="Liberation Serif" w:hAnsi="Liberation Serif"/>
+          <w:b w:val="false"/>
+          <w:bCs w:val="false"/>
+          <w:i/>
+          <w:color w:val="auto"/>
+          <w:spacing w:val="10"/>
+          <w:kern w:val="2"/>
+          <w:sz w:val="20"/>
+          <w:szCs w:val="20"/>
+          <w:highlight w:val="white"/>
+          <w:lang w:val="en-US" w:eastAsia="zh-CN" w:bidi="hi-IN"/>
+        </w:rPr>
+        <w:t xml:space="preserve"> mansions strike his eye, new and interspersed among wide squares and avenues, but due to the absence of the conditions to support life he believes this </w:t>
+      </w:r>
+      <w:r>
+        <w:rPr>
+          <w:rFonts w:eastAsia="NSimSun" w:cs="Lucida Sans" w:ascii="Liberation Serif" w:hAnsi="Liberation Serif"/>
+          <w:b/>
+          <w:bCs/>
+          <w:i/>
+          <w:color w:val="auto"/>
+          <w:spacing w:val="10"/>
+          <w:kern w:val="2"/>
+          <w:sz w:val="20"/>
+          <w:szCs w:val="20"/>
+          <w:highlight w:val="white"/>
+          <w:lang w:val="en-US" w:eastAsia="zh-CN" w:bidi="hi-IN"/>
+        </w:rPr>
+        <w:t>abode</w:t>
+      </w:r>
+      <w:r>
+        <w:rPr>
+          <w:rFonts w:eastAsia="NSimSun" w:cs="Lucida Sans" w:ascii="Liberation Serif" w:hAnsi="Liberation Serif"/>
+          <w:b w:val="false"/>
+          <w:bCs w:val="false"/>
+          <w:i/>
+          <w:color w:val="auto"/>
+          <w:spacing w:val="10"/>
+          <w:kern w:val="2"/>
+          <w:sz w:val="20"/>
+          <w:szCs w:val="20"/>
+          <w:highlight w:val="white"/>
+          <w:lang w:val="en-US" w:eastAsia="zh-CN" w:bidi="hi-IN"/>
+        </w:rPr>
+        <w:t xml:space="preserve"> to be devoid of inhabitants.</w:t>
+      </w:r>
+    </w:p>
+    <w:p>
+      <w:pPr>
+        <w:pStyle w:val="TextBody"/>
+        <w:bidi w:val="0"/>
+        <w:spacing w:before="0" w:after="0"/>
+        <w:ind w:left="0" w:right="0" w:firstLine="227"/>
+        <w:jc w:val="both"/>
+        <w:rPr>
+          <w:rFonts w:ascii="Liberation Serif" w:hAnsi="Liberation Serif"/>
+          <w:color w:val="000000"/>
+          <w:spacing w:val="10"/>
+          <w:sz w:val="20"/>
+          <w:szCs w:val="20"/>
+        </w:rPr>
+      </w:pPr>
+      <w:r>
+        <w:rPr>
+          <w:rFonts w:ascii="Liberation Serif" w:hAnsi="Liberation Serif"/>
+          <w:color w:val="000000"/>
+          <w:spacing w:val="10"/>
+          <w:sz w:val="20"/>
+          <w:szCs w:val="20"/>
+        </w:rPr>
+        <w:t xml:space="preserve">A person who does believe in the angels is like someone who when he sees the small house which is full of beings with spirits and notes the well laid-out city, is absolutely certain that the </w:t>
+      </w:r>
+      <w:r>
+        <w:rPr>
+          <w:rFonts w:ascii="Liberation Serif" w:hAnsi="Liberation Serif"/>
+          <w:b/>
+          <w:bCs/>
+          <w:color w:val="000000"/>
+          <w:spacing w:val="10"/>
+          <w:sz w:val="20"/>
+          <w:szCs w:val="20"/>
+        </w:rPr>
+        <w:t>decorated</w:t>
+      </w:r>
+      <w:r>
+        <w:rPr>
+          <w:rFonts w:ascii="Liberation Serif" w:hAnsi="Liberation Serif"/>
+          <w:color w:val="000000"/>
+          <w:spacing w:val="10"/>
+          <w:sz w:val="20"/>
+          <w:szCs w:val="20"/>
+        </w:rPr>
+        <w:t xml:space="preserve"> mansions also have inhabitants, appropriate to them and with their own particular conditions of life. Their being invisible, due to either the distance or the loftiness of the mansions, does not prove that they do not exist. Thus, by means a primary analogy based on a ‘hidden’ syllogism and based too on the regular order, it may be concluded from the earth being full of animate beings that endless space with its constellations, stars, and heavens is full of beings with spirits. And these beings, which are of various sorts, the Shari‘a calls the </w:t>
+      </w:r>
+      <w:r>
+        <w:rPr>
+          <w:rFonts w:ascii="Liberation Serif" w:hAnsi="Liberation Serif"/>
+          <w:b/>
+          <w:bCs/>
+          <w:color w:val="000000"/>
+          <w:spacing w:val="10"/>
+          <w:sz w:val="20"/>
+          <w:szCs w:val="20"/>
+        </w:rPr>
+        <w:t>angels</w:t>
+      </w:r>
+      <w:r>
+        <w:rPr>
+          <w:rFonts w:ascii="Liberation Serif" w:hAnsi="Liberation Serif"/>
+          <w:color w:val="000000"/>
+          <w:spacing w:val="10"/>
+          <w:sz w:val="20"/>
+          <w:szCs w:val="20"/>
+        </w:rPr>
+        <w:t>. Now, reflect on this!</w:t>
+      </w:r>
+    </w:p>
+    <w:p>
+      <w:pPr>
+        <w:pStyle w:val="TextBody"/>
+        <w:bidi w:val="0"/>
+        <w:spacing w:before="0" w:after="0"/>
+        <w:ind w:left="0" w:right="0" w:firstLine="227"/>
+        <w:jc w:val="both"/>
+        <w:rPr>
+          <w:rFonts w:ascii="Liberation Serif" w:hAnsi="Liberation Serif"/>
+          <w:b/>
+          <w:i/>
+          <w:color w:val="000000"/>
+          <w:spacing w:val="10"/>
+          <w:sz w:val="20"/>
+          <w:szCs w:val="20"/>
+        </w:rPr>
+      </w:pPr>
+      <w:r>
+        <w:rPr>
+          <w:rFonts w:eastAsia="NSimSun" w:cs="Lucida Sans" w:ascii="Liberation Serif" w:hAnsi="Liberation Serif"/>
+          <w:b w:val="false"/>
+          <w:bCs w:val="false"/>
+          <w:i/>
+          <w:color w:val="auto"/>
+          <w:spacing w:val="10"/>
+          <w:kern w:val="2"/>
+          <w:sz w:val="20"/>
+          <w:szCs w:val="20"/>
+          <w:highlight w:val="white"/>
+          <w:lang w:val="en-US" w:eastAsia="zh-CN" w:bidi="hi-IN"/>
+        </w:rPr>
+        <w:t>The Second Station</w:t>
+      </w:r>
+    </w:p>
+    <w:p>
+      <w:pPr>
+        <w:pStyle w:val="TextBody"/>
+        <w:bidi w:val="0"/>
+        <w:spacing w:before="0" w:after="0"/>
+        <w:ind w:left="0" w:right="0" w:firstLine="227"/>
+        <w:jc w:val="both"/>
+        <w:rPr>
+          <w:rFonts w:ascii="Liberation Serif" w:hAnsi="Liberation Serif"/>
+          <w:sz w:val="20"/>
+          <w:szCs w:val="20"/>
+        </w:rPr>
+      </w:pPr>
+      <w:r>
+        <w:rPr>
+          <w:rFonts w:ascii="Liberation Serif" w:hAnsi="Liberation Serif"/>
+          <w:color w:val="000000"/>
+          <w:spacing w:val="10"/>
+          <w:sz w:val="20"/>
+          <w:szCs w:val="20"/>
+        </w:rPr>
+        <w:t>You know, as has been discussed, that life is the discloser of beings; indeed, it is its result. So how could endless space be devoid of inhabitants and the heavens lack their populace? All the intelligent have in effect agreed on the concept of the angels and their reality, even if their interpretations have differed. In fact, the Peripatetic philosophers called them “the disembodied spiritual essences of species;” and the Illuminists called them “the ten intellects and masters (</w:t>
+      </w:r>
+      <w:r>
+        <w:rPr>
+          <w:rFonts w:ascii="Liberation Serif" w:hAnsi="Liberation Serif"/>
+          <w:i/>
+          <w:color w:val="000000"/>
+          <w:spacing w:val="10"/>
+          <w:sz w:val="20"/>
+          <w:szCs w:val="20"/>
+        </w:rPr>
+        <w:t>arbāb</w:t>
+      </w:r>
+      <w:r>
+        <w:rPr>
+          <w:rFonts w:ascii="Liberation Serif" w:hAnsi="Liberation Serif"/>
+          <w:color w:val="000000"/>
+          <w:spacing w:val="10"/>
+          <w:sz w:val="20"/>
+          <w:szCs w:val="20"/>
+        </w:rPr>
+        <w:t>) of the species;” and the followers of the religions have called the Mountain Angel, the Sea Angel, and the Rain Angel, for example. For the Materialists even, who believe only what they see, it has not been easy to deny the concept of the angels and they have associated them with the pervasive forces or power (</w:t>
+      </w:r>
+      <w:r>
+        <w:rPr>
+          <w:rFonts w:ascii="Liberation Serif" w:hAnsi="Liberation Serif"/>
+          <w:i/>
+          <w:color w:val="000000"/>
+          <w:spacing w:val="10"/>
+          <w:sz w:val="20"/>
+          <w:szCs w:val="20"/>
+        </w:rPr>
+        <w:t>al-qūwāt al-sāriyya</w:t>
+      </w:r>
+      <w:r>
+        <w:rPr>
+          <w:rFonts w:ascii="Liberation Serif" w:hAnsi="Liberation Serif"/>
+          <w:color w:val="000000"/>
+          <w:spacing w:val="10"/>
+          <w:sz w:val="20"/>
+          <w:szCs w:val="20"/>
+        </w:rPr>
+        <w:t>) in the laws of creation.</w:t>
+        <w:tab/>
+      </w:r>
+    </w:p>
+    <w:p>
+      <w:pPr>
+        <w:pStyle w:val="TextBody"/>
+        <w:bidi w:val="0"/>
+        <w:spacing w:before="0" w:after="0"/>
+        <w:ind w:left="0" w:right="0" w:firstLine="227"/>
+        <w:jc w:val="both"/>
+        <w:rPr>
+          <w:color w:val="000000"/>
+          <w:spacing w:val="10"/>
+        </w:rPr>
+      </w:pPr>
+      <w:r>
+        <w:rPr>
+          <w:rFonts w:ascii="Liberation Serif" w:hAnsi="Liberation Serif"/>
+          <w:sz w:val="20"/>
+          <w:szCs w:val="20"/>
+        </w:rPr>
+      </w:r>
+    </w:p>
+    <w:p>
+      <w:pPr>
+        <w:pStyle w:val="TextBody"/>
+        <w:bidi w:val="0"/>
+        <w:spacing w:before="0" w:after="0"/>
+        <w:ind w:left="0" w:right="0" w:firstLine="227"/>
+        <w:jc w:val="both"/>
+        <w:rPr>
+          <w:rFonts w:ascii="Liberation Serif" w:hAnsi="Liberation Serif"/>
+          <w:sz w:val="20"/>
+          <w:szCs w:val="20"/>
+        </w:rPr>
+      </w:pPr>
+      <w:r>
+        <w:rPr>
+          <w:rFonts w:ascii="Liberation Serif" w:hAnsi="Liberation Serif"/>
+          <w:color w:val="000000"/>
+          <w:spacing w:val="10"/>
+          <w:sz w:val="20"/>
+          <w:szCs w:val="20"/>
+        </w:rPr>
+        <w:t>/*</w:t>
+      </w:r>
+    </w:p>
+    <w:p>
+      <w:pPr>
+        <w:pStyle w:val="TextBody"/>
+        <w:bidi w:val="0"/>
+        <w:spacing w:before="0" w:after="0"/>
+        <w:ind w:left="0" w:right="0" w:firstLine="227"/>
+        <w:jc w:val="both"/>
+        <w:rPr>
+          <w:rFonts w:ascii="Liberation Serif" w:hAnsi="Liberation Serif"/>
+          <w:sz w:val="20"/>
+          <w:szCs w:val="20"/>
+        </w:rPr>
+      </w:pPr>
+      <w:r>
+        <w:rPr>
+          <w:rFonts w:ascii="Liberation Serif" w:hAnsi="Liberation Serif"/>
+          <w:color w:val="000000"/>
+          <w:spacing w:val="10"/>
+          <w:sz w:val="20"/>
+          <w:szCs w:val="20"/>
+        </w:rPr>
+        <w:t>Ne kadar kısa o kadar iyi düşüncesiyle yukardaki paragrafı kasıtlı boş bıraktım, çıkarmak niyetiyle.</w:t>
+      </w:r>
+    </w:p>
+    <w:p>
+      <w:pPr>
+        <w:pStyle w:val="TextBody"/>
+        <w:bidi w:val="0"/>
+        <w:spacing w:before="0" w:after="0"/>
+        <w:ind w:left="0" w:right="0" w:firstLine="227"/>
+        <w:jc w:val="both"/>
+        <w:rPr>
+          <w:rFonts w:ascii="Liberation Serif" w:hAnsi="Liberation Serif"/>
+          <w:sz w:val="20"/>
+          <w:szCs w:val="20"/>
+        </w:rPr>
+      </w:pPr>
+      <w:r>
+        <w:rPr>
+          <w:rFonts w:ascii="Liberation Serif" w:hAnsi="Liberation Serif"/>
+          <w:color w:val="000000"/>
+          <w:spacing w:val="10"/>
+          <w:sz w:val="20"/>
+          <w:szCs w:val="20"/>
+        </w:rPr>
+        <w:t>*/</w:t>
+      </w:r>
+    </w:p>
+    <w:p>
+      <w:pPr>
+        <w:pStyle w:val="TextBody"/>
+        <w:bidi w:val="0"/>
+        <w:spacing w:before="0" w:after="0"/>
+        <w:ind w:left="0" w:right="0" w:firstLine="227"/>
+        <w:jc w:val="both"/>
+        <w:rPr>
+          <w:color w:val="000000"/>
+          <w:spacing w:val="10"/>
+        </w:rPr>
+      </w:pPr>
+      <w:r>
+        <w:rPr>
+          <w:rFonts w:ascii="Liberation Serif" w:hAnsi="Liberation Serif"/>
+          <w:sz w:val="20"/>
+          <w:szCs w:val="20"/>
+        </w:rPr>
+      </w:r>
+    </w:p>
+    <w:p>
+      <w:pPr>
+        <w:pStyle w:val="TextBody"/>
+        <w:bidi w:val="0"/>
+        <w:spacing w:before="0" w:after="0"/>
+        <w:ind w:left="0" w:right="0" w:firstLine="227"/>
+        <w:jc w:val="both"/>
+        <w:rPr>
+          <w:rFonts w:ascii="Liberation Serif" w:hAnsi="Liberation Serif"/>
+          <w:sz w:val="20"/>
+          <w:szCs w:val="20"/>
+        </w:rPr>
+      </w:pPr>
+      <w:r>
+        <w:rPr>
+          <w:rFonts w:ascii="Liberation Serif" w:hAnsi="Liberation Serif"/>
+          <w:color w:val="000000"/>
+          <w:spacing w:val="10"/>
+          <w:sz w:val="20"/>
+          <w:szCs w:val="20"/>
+        </w:rPr>
+        <w:t xml:space="preserve">• </w:t>
+      </w:r>
+      <w:r>
+        <w:rPr>
+          <w:rFonts w:ascii="Liberation Serif" w:hAnsi="Liberation Serif"/>
+          <w:i/>
+          <w:color w:val="000000"/>
+          <w:spacing w:val="10"/>
+          <w:sz w:val="20"/>
+          <w:szCs w:val="20"/>
+        </w:rPr>
+        <w:t xml:space="preserve">If you were to ask: </w:t>
+      </w:r>
+      <w:r>
+        <w:rPr>
+          <w:rFonts w:ascii="Liberation Serif" w:hAnsi="Liberation Serif"/>
+          <w:color w:val="000000"/>
+          <w:spacing w:val="10"/>
+          <w:sz w:val="20"/>
+          <w:szCs w:val="20"/>
+        </w:rPr>
+        <w:t xml:space="preserve">Aren’t the laws and principles in force in creation </w:t>
+      </w:r>
+      <w:r>
+        <w:rPr>
+          <w:rFonts w:ascii="Liberation Serif" w:hAnsi="Liberation Serif"/>
+          <w:b/>
+          <w:bCs/>
+          <w:color w:val="000000"/>
+          <w:spacing w:val="10"/>
+          <w:sz w:val="20"/>
+          <w:szCs w:val="20"/>
+        </w:rPr>
+        <w:t>sufficient</w:t>
+      </w:r>
+      <w:r>
+        <w:rPr>
+          <w:rFonts w:ascii="Liberation Serif" w:hAnsi="Liberation Serif"/>
+          <w:color w:val="000000"/>
+          <w:spacing w:val="10"/>
+          <w:sz w:val="20"/>
+          <w:szCs w:val="20"/>
+        </w:rPr>
+        <w:t xml:space="preserve"> to hold the universe together and sustain its vitality?</w:t>
+      </w:r>
+    </w:p>
+    <w:p>
+      <w:pPr>
+        <w:pStyle w:val="TextBody"/>
+        <w:bidi w:val="0"/>
+        <w:spacing w:before="0" w:after="0"/>
+        <w:ind w:left="0" w:right="0" w:firstLine="227"/>
+        <w:jc w:val="both"/>
+        <w:rPr>
+          <w:rFonts w:ascii="Liberation Serif" w:hAnsi="Liberation Serif"/>
+          <w:sz w:val="20"/>
+          <w:szCs w:val="20"/>
+        </w:rPr>
+      </w:pPr>
+      <w:r>
+        <w:rPr>
+          <w:rFonts w:ascii="Liberation Serif" w:hAnsi="Liberation Serif"/>
+          <w:i/>
+          <w:color w:val="000000"/>
+          <w:spacing w:val="10"/>
+          <w:sz w:val="20"/>
+          <w:szCs w:val="20"/>
+        </w:rPr>
+        <w:t xml:space="preserve">You would be told: </w:t>
+      </w:r>
+      <w:r>
+        <w:rPr>
+          <w:rFonts w:ascii="Liberation Serif" w:hAnsi="Liberation Serif"/>
+          <w:color w:val="000000"/>
+          <w:spacing w:val="10"/>
+          <w:sz w:val="20"/>
+          <w:szCs w:val="20"/>
+        </w:rPr>
+        <w:t>Those laws and principles are only theoretical or subjective (</w:t>
+      </w:r>
+      <w:r>
+        <w:rPr>
+          <w:rFonts w:ascii="Liberation Serif" w:hAnsi="Liberation Serif"/>
+          <w:i/>
+          <w:color w:val="000000"/>
+          <w:spacing w:val="10"/>
+          <w:sz w:val="20"/>
+          <w:szCs w:val="20"/>
+        </w:rPr>
+        <w:t>i‘tibāriyya</w:t>
+      </w:r>
+      <w:r>
+        <w:rPr>
+          <w:rFonts w:ascii="Liberation Serif" w:hAnsi="Liberation Serif"/>
+          <w:color w:val="000000"/>
+          <w:spacing w:val="10"/>
+          <w:sz w:val="20"/>
+          <w:szCs w:val="20"/>
+        </w:rPr>
+        <w:t xml:space="preserve">) or imaginary even; they can be </w:t>
+      </w:r>
+      <w:r>
+        <w:rPr>
+          <w:rFonts w:ascii="Liberation Serif" w:hAnsi="Liberation Serif"/>
+          <w:b/>
+          <w:bCs/>
+          <w:color w:val="000000"/>
+          <w:spacing w:val="10"/>
+          <w:sz w:val="20"/>
+          <w:szCs w:val="20"/>
+        </w:rPr>
+        <w:t>accorded</w:t>
+      </w:r>
+      <w:r>
+        <w:rPr>
+          <w:rFonts w:ascii="Liberation Serif" w:hAnsi="Liberation Serif"/>
+          <w:color w:val="000000"/>
+          <w:spacing w:val="10"/>
+          <w:sz w:val="20"/>
+          <w:szCs w:val="20"/>
+        </w:rPr>
+        <w:t xml:space="preserve"> specific existence and identity only through that which represents and reflects them and holds their reins. And this is nothing other than the angels.</w:t>
+      </w:r>
+      <w:r>
+        <w:br w:type="page"/>
+      </w:r>
+    </w:p>
+    <w:p>
+      <w:pPr>
+        <w:pStyle w:val="TextBody"/>
+        <w:bidi w:val="0"/>
+        <w:spacing w:before="0" w:after="0"/>
+        <w:ind w:left="0" w:right="0" w:firstLine="227"/>
+        <w:jc w:val="both"/>
+        <w:rPr>
+          <w:rFonts w:ascii="Liberation Serif" w:hAnsi="Liberation Serif"/>
+          <w:sz w:val="20"/>
+          <w:szCs w:val="20"/>
+        </w:rPr>
+      </w:pPr>
+      <w:r>
+        <w:rPr>
+          <w:rFonts w:ascii="Liberation Serif" w:hAnsi="Liberation Serif"/>
+          <w:sz w:val="20"/>
+          <w:szCs w:val="20"/>
+        </w:rPr>
+        <w:t xml:space="preserve">Chapter 6: Divine Determining </w:t>
+      </w:r>
+    </w:p>
+    <w:p>
+      <w:pPr>
+        <w:pStyle w:val="TextBody"/>
+        <w:bidi w:val="0"/>
+        <w:spacing w:before="0" w:after="0"/>
+        <w:ind w:left="0" w:right="0" w:firstLine="227"/>
+        <w:jc w:val="both"/>
+        <w:rPr>
+          <w:rFonts w:ascii="Liberation Serif" w:hAnsi="Liberation Serif"/>
+          <w:sz w:val="20"/>
+          <w:szCs w:val="20"/>
+        </w:rPr>
+      </w:pPr>
+      <w:r>
+        <w:rPr>
+          <w:rFonts w:eastAsia="NSimSun" w:cs="Lucida Sans" w:ascii="Liberation Serif" w:hAnsi="Liberation Serif"/>
+          <w:b w:val="false"/>
+          <w:bCs w:val="false"/>
+          <w:i/>
+          <w:color w:val="auto"/>
+          <w:kern w:val="2"/>
+          <w:sz w:val="20"/>
+          <w:szCs w:val="20"/>
+          <w:highlight w:val="white"/>
+          <w:lang w:val="en-US" w:eastAsia="zh-CN" w:bidi="hi-IN"/>
+        </w:rPr>
+        <w:t>Reading passage 2</w:t>
+      </w:r>
+      <w:r>
+        <w:rPr>
+          <w:rFonts w:eastAsia="NSimSun" w:cs="Lucida Sans" w:ascii="Liberation Serif" w:hAnsi="Liberation Serif"/>
+          <w:b w:val="false"/>
+          <w:bCs w:val="false"/>
+          <w:i/>
+          <w:color w:val="auto"/>
+          <w:kern w:val="2"/>
+          <w:sz w:val="20"/>
+          <w:szCs w:val="20"/>
+          <w:highlight w:val="white"/>
+          <w:lang w:val="en-US" w:eastAsia="zh-CN" w:bidi="hi-IN"/>
+        </w:rPr>
+        <w:t>9</w:t>
+      </w:r>
+      <w:r>
+        <w:rPr>
+          <w:rFonts w:eastAsia="NSimSun" w:cs="Lucida Sans" w:ascii="Liberation Serif" w:hAnsi="Liberation Serif"/>
+          <w:b w:val="false"/>
+          <w:bCs w:val="false"/>
+          <w:i/>
+          <w:color w:val="auto"/>
+          <w:kern w:val="2"/>
+          <w:sz w:val="20"/>
+          <w:szCs w:val="20"/>
+          <w:highlight w:val="white"/>
+          <w:lang w:val="en-US" w:eastAsia="zh-CN" w:bidi="hi-IN"/>
+        </w:rPr>
+        <w:t xml:space="preserve">:____  ___________ - Divine Determining </w:t>
+      </w:r>
+    </w:p>
+    <w:p>
+      <w:pPr>
+        <w:pStyle w:val="TextBody"/>
+        <w:bidi w:val="0"/>
+        <w:spacing w:before="0" w:after="0"/>
+        <w:ind w:left="0" w:right="0" w:firstLine="227"/>
+        <w:jc w:val="both"/>
+        <w:rPr>
+          <w:rFonts w:ascii="Liberation Serif" w:hAnsi="Liberation Serif"/>
+          <w:sz w:val="20"/>
+          <w:szCs w:val="20"/>
+        </w:rPr>
+      </w:pPr>
+      <w:r>
+        <w:rPr>
+          <w:rFonts w:eastAsia="NSimSun" w:cs="Lucida Sans" w:ascii="Liberation Serif" w:hAnsi="Liberation Serif"/>
+          <w:b w:val="false"/>
+          <w:bCs w:val="false"/>
+          <w:i/>
+          <w:color w:val="auto"/>
+          <w:kern w:val="2"/>
+          <w:sz w:val="20"/>
+          <w:szCs w:val="20"/>
+          <w:highlight w:val="white"/>
+          <w:lang w:val="en-US" w:eastAsia="zh-CN" w:bidi="hi-IN"/>
+        </w:rPr>
+        <w:t xml:space="preserve">Divine Determining and the power of choice are aspects of a belief pertaining to state and conscience which show the final limits of Islam and belief; they are not theoretical and do not pertain to knowledge. That is to say, a believer attributes everything to Almighty God, even his actions and self, till finally the power of choice confronts him, so he cannot evade his </w:t>
+      </w:r>
+      <w:r>
+        <w:rPr>
+          <w:rFonts w:eastAsia="NSimSun" w:cs="Lucida Sans" w:ascii="Liberation Serif" w:hAnsi="Liberation Serif"/>
+          <w:b/>
+          <w:bCs/>
+          <w:i/>
+          <w:color w:val="auto"/>
+          <w:kern w:val="2"/>
+          <w:sz w:val="20"/>
+          <w:szCs w:val="20"/>
+          <w:highlight w:val="white"/>
+          <w:lang w:val="en-US" w:eastAsia="zh-CN" w:bidi="hi-IN"/>
+        </w:rPr>
+        <w:t>obligation</w:t>
+      </w:r>
+      <w:r>
+        <w:rPr>
+          <w:rFonts w:eastAsia="NSimSun" w:cs="Lucida Sans" w:ascii="Liberation Serif" w:hAnsi="Liberation Serif"/>
+          <w:b w:val="false"/>
+          <w:bCs w:val="false"/>
+          <w:i/>
+          <w:color w:val="auto"/>
+          <w:kern w:val="2"/>
+          <w:sz w:val="20"/>
+          <w:szCs w:val="20"/>
+          <w:highlight w:val="white"/>
+          <w:lang w:val="en-US" w:eastAsia="zh-CN" w:bidi="hi-IN"/>
+        </w:rPr>
+        <w:t xml:space="preserve"> and responsibility. It tells him: “You are responsible and under obligation.” Then, so that he does not become </w:t>
+      </w:r>
+      <w:r>
+        <w:rPr>
+          <w:rFonts w:eastAsia="NSimSun" w:cs="Lucida Sans" w:ascii="Liberation Serif" w:hAnsi="Liberation Serif"/>
+          <w:b/>
+          <w:bCs/>
+          <w:i/>
+          <w:color w:val="auto"/>
+          <w:kern w:val="2"/>
+          <w:sz w:val="20"/>
+          <w:szCs w:val="20"/>
+          <w:highlight w:val="white"/>
+          <w:lang w:val="en-US" w:eastAsia="zh-CN" w:bidi="hi-IN"/>
+        </w:rPr>
+        <w:t>proud</w:t>
+      </w:r>
+      <w:r>
+        <w:rPr>
+          <w:rFonts w:eastAsia="NSimSun" w:cs="Lucida Sans" w:ascii="Liberation Serif" w:hAnsi="Liberation Serif"/>
+          <w:b w:val="false"/>
+          <w:bCs w:val="false"/>
+          <w:i/>
+          <w:color w:val="auto"/>
+          <w:kern w:val="2"/>
+          <w:sz w:val="20"/>
+          <w:szCs w:val="20"/>
+          <w:highlight w:val="white"/>
+          <w:lang w:val="en-US" w:eastAsia="zh-CN" w:bidi="hi-IN"/>
+        </w:rPr>
+        <w:t xml:space="preserve"> at his good deeds and his achievements, Divine Determining confronts him, saying: “Know your limits; the one who does them is not you.” Yes, Divine Determining and the power of choice are at the final degrees of belief and Islam; the former has been included among the matters of belief to save the soul from pride, and the latter, to make it admit to its responsibility. Obdurate </w:t>
+      </w:r>
+      <w:r>
+        <w:rPr>
+          <w:rFonts w:eastAsia="NSimSun" w:cs="Lucida Sans" w:ascii="Liberation Serif" w:hAnsi="Liberation Serif"/>
+          <w:b/>
+          <w:bCs/>
+          <w:i/>
+          <w:color w:val="auto"/>
+          <w:kern w:val="2"/>
+          <w:sz w:val="20"/>
+          <w:szCs w:val="20"/>
+          <w:highlight w:val="white"/>
+          <w:lang w:val="en-US" w:eastAsia="zh-CN" w:bidi="hi-IN"/>
+        </w:rPr>
+        <w:t>evil-commanding souls</w:t>
+      </w:r>
+      <w:r>
+        <w:rPr>
+          <w:rFonts w:eastAsia="NSimSun" w:cs="Lucida Sans" w:ascii="Liberation Serif" w:hAnsi="Liberation Serif"/>
+          <w:b w:val="false"/>
+          <w:bCs w:val="false"/>
+          <w:i/>
+          <w:color w:val="auto"/>
+          <w:kern w:val="2"/>
+          <w:sz w:val="20"/>
+          <w:szCs w:val="20"/>
+          <w:highlight w:val="white"/>
+          <w:lang w:val="en-US" w:eastAsia="zh-CN" w:bidi="hi-IN"/>
+        </w:rPr>
+        <w:t xml:space="preserve"> clinging to Divine Determining in order to clear themselves of the responsibility of the evils they have committed, and their becoming proud and conceited on account of the virtues bestowed on them and their relying on the power of choice, are actions totally opposed to the </w:t>
+      </w:r>
+      <w:r>
+        <w:rPr>
+          <w:rFonts w:eastAsia="NSimSun" w:cs="Lucida Sans" w:ascii="Liberation Serif" w:hAnsi="Liberation Serif"/>
+          <w:b/>
+          <w:bCs/>
+          <w:i/>
+          <w:color w:val="auto"/>
+          <w:kern w:val="2"/>
+          <w:sz w:val="20"/>
+          <w:szCs w:val="20"/>
+          <w:highlight w:val="white"/>
+          <w:lang w:val="en-US" w:eastAsia="zh-CN" w:bidi="hi-IN"/>
+        </w:rPr>
+        <w:t>mystery</w:t>
+      </w:r>
+      <w:r>
+        <w:rPr>
+          <w:rFonts w:eastAsia="NSimSun" w:cs="Lucida Sans" w:ascii="Liberation Serif" w:hAnsi="Liberation Serif"/>
+          <w:b w:val="false"/>
+          <w:bCs w:val="false"/>
+          <w:i/>
+          <w:color w:val="auto"/>
+          <w:kern w:val="2"/>
+          <w:sz w:val="20"/>
+          <w:szCs w:val="20"/>
+          <w:highlight w:val="white"/>
+          <w:lang w:val="en-US" w:eastAsia="zh-CN" w:bidi="hi-IN"/>
+        </w:rPr>
+        <w:t xml:space="preserve"> of Divine Determining and wisdom of the power of choice; they are not matters pertaining to knowledge which might give rise to such actions. </w:t>
+      </w:r>
+    </w:p>
+    <w:p>
+      <w:pPr>
+        <w:pStyle w:val="TextBody"/>
+        <w:bidi w:val="0"/>
+        <w:spacing w:before="0" w:after="0"/>
+        <w:ind w:left="0" w:right="0" w:firstLine="227"/>
+        <w:jc w:val="both"/>
+        <w:rPr>
+          <w:rFonts w:ascii="Liberation Serif" w:hAnsi="Liberation Serif"/>
+          <w:b w:val="false"/>
+          <w:b w:val="false"/>
+          <w:bCs w:val="false"/>
+          <w:sz w:val="20"/>
+          <w:szCs w:val="20"/>
+        </w:rPr>
+      </w:pPr>
+      <w:r>
+        <w:rPr>
+          <w:rFonts w:eastAsia="NSimSun" w:cs="Lucida Sans" w:ascii="Liberation Serif" w:hAnsi="Liberation Serif"/>
+          <w:b w:val="false"/>
+          <w:bCs w:val="false"/>
+          <w:i/>
+          <w:color w:val="auto"/>
+          <w:kern w:val="2"/>
+          <w:sz w:val="20"/>
+          <w:szCs w:val="20"/>
+          <w:highlight w:val="white"/>
+          <w:lang w:val="en-US" w:eastAsia="zh-CN" w:bidi="hi-IN"/>
+        </w:rPr>
+        <w:t xml:space="preserve">For ordinary people who have not progressed spiritually there may be occasions when Divine Determining is used, and these are calamities and disasters when it is the remedy for despair and </w:t>
+      </w:r>
+      <w:r>
+        <w:rPr>
+          <w:rFonts w:eastAsia="NSimSun" w:cs="Lucida Sans" w:ascii="Liberation Serif" w:hAnsi="Liberation Serif"/>
+          <w:b/>
+          <w:bCs/>
+          <w:i/>
+          <w:color w:val="auto"/>
+          <w:kern w:val="2"/>
+          <w:sz w:val="20"/>
+          <w:szCs w:val="20"/>
+          <w:highlight w:val="white"/>
+          <w:lang w:val="en-US" w:eastAsia="zh-CN" w:bidi="hi-IN"/>
+        </w:rPr>
+        <w:t>grief</w:t>
+      </w:r>
+      <w:r>
+        <w:rPr>
+          <w:rFonts w:eastAsia="NSimSun" w:cs="Lucida Sans" w:ascii="Liberation Serif" w:hAnsi="Liberation Serif"/>
+          <w:b w:val="false"/>
+          <w:bCs w:val="false"/>
+          <w:i/>
+          <w:color w:val="auto"/>
+          <w:kern w:val="2"/>
+          <w:sz w:val="20"/>
+          <w:szCs w:val="20"/>
+          <w:highlight w:val="white"/>
+          <w:lang w:val="en-US" w:eastAsia="zh-CN" w:bidi="hi-IN"/>
+        </w:rPr>
+        <w:t xml:space="preserve">. But it should not be used to justify rebellion and in matters of the future so that it becomes a cause of dissipation and idleness. That is to say, Divine Determining has not been included among the matters of belief to </w:t>
+      </w:r>
+      <w:r>
+        <w:rPr>
+          <w:rFonts w:eastAsia="NSimSun" w:cs="Lucida Sans" w:ascii="Liberation Serif" w:hAnsi="Liberation Serif"/>
+          <w:b/>
+          <w:bCs/>
+          <w:i/>
+          <w:color w:val="auto"/>
+          <w:kern w:val="2"/>
+          <w:sz w:val="20"/>
+          <w:szCs w:val="20"/>
+          <w:highlight w:val="white"/>
+          <w:lang w:val="en-US" w:eastAsia="zh-CN" w:bidi="hi-IN"/>
+        </w:rPr>
+        <w:t>relieve</w:t>
+      </w:r>
+      <w:r>
+        <w:rPr>
+          <w:rFonts w:eastAsia="NSimSun" w:cs="Lucida Sans" w:ascii="Liberation Serif" w:hAnsi="Liberation Serif"/>
+          <w:b w:val="false"/>
+          <w:bCs w:val="false"/>
+          <w:i/>
+          <w:color w:val="auto"/>
+          <w:kern w:val="2"/>
+          <w:sz w:val="20"/>
+          <w:szCs w:val="20"/>
+          <w:highlight w:val="white"/>
+          <w:lang w:val="en-US" w:eastAsia="zh-CN" w:bidi="hi-IN"/>
+        </w:rPr>
+        <w:t xml:space="preserve"> people from their obligations and responsibility, but to save them from </w:t>
+      </w:r>
+      <w:r>
+        <w:rPr>
+          <w:rFonts w:eastAsia="NSimSun" w:cs="Lucida Sans" w:ascii="Liberation Serif" w:hAnsi="Liberation Serif"/>
+          <w:b/>
+          <w:bCs/>
+          <w:i/>
+          <w:color w:val="auto"/>
+          <w:kern w:val="2"/>
+          <w:sz w:val="20"/>
+          <w:szCs w:val="20"/>
+          <w:highlight w:val="white"/>
+          <w:lang w:val="en-US" w:eastAsia="zh-CN" w:bidi="hi-IN"/>
+        </w:rPr>
+        <w:t>pride</w:t>
+      </w:r>
+      <w:r>
+        <w:rPr>
+          <w:rFonts w:eastAsia="NSimSun" w:cs="Lucida Sans" w:ascii="Liberation Serif" w:hAnsi="Liberation Serif"/>
+          <w:b w:val="false"/>
+          <w:bCs w:val="false"/>
+          <w:i/>
+          <w:color w:val="auto"/>
+          <w:kern w:val="2"/>
+          <w:sz w:val="20"/>
+          <w:szCs w:val="20"/>
+          <w:highlight w:val="white"/>
+          <w:lang w:val="en-US" w:eastAsia="zh-CN" w:bidi="hi-IN"/>
+        </w:rPr>
+        <w:t xml:space="preserve"> and conceit. While the power of choice has been included in order to be the source of evils, not to be the source of virtues, so that people become like the Pharaoh. </w:t>
+      </w:r>
+      <w:r>
+        <w:br w:type="page"/>
+      </w:r>
+    </w:p>
+    <w:p>
+      <w:pPr>
+        <w:pStyle w:val="TextBody"/>
+        <w:bidi w:val="0"/>
+        <w:spacing w:before="0" w:after="0"/>
+        <w:ind w:left="0" w:right="0" w:firstLine="227"/>
+        <w:jc w:val="both"/>
+        <w:rPr>
+          <w:rFonts w:ascii="Liberation Serif" w:hAnsi="Liberation Serif"/>
+          <w:b w:val="false"/>
+          <w:b w:val="false"/>
+          <w:bCs w:val="false"/>
+          <w:sz w:val="20"/>
+          <w:szCs w:val="20"/>
+        </w:rPr>
+      </w:pPr>
+      <w:r>
+        <w:rPr>
+          <w:rFonts w:eastAsia="NSimSun" w:cs="Lucida Sans" w:ascii="Liberation Serif" w:hAnsi="Liberation Serif"/>
+          <w:b w:val="false"/>
+          <w:bCs w:val="false"/>
+          <w:i/>
+          <w:color w:val="auto"/>
+          <w:kern w:val="2"/>
+          <w:sz w:val="20"/>
+          <w:szCs w:val="20"/>
+          <w:highlight w:val="white"/>
+          <w:lang w:val="en-US" w:eastAsia="zh-CN" w:bidi="hi-IN"/>
+        </w:rPr>
+        <w:t xml:space="preserve">Reading passage </w:t>
+      </w:r>
+      <w:r>
+        <w:rPr>
+          <w:rFonts w:eastAsia="NSimSun" w:cs="Lucida Sans" w:ascii="Liberation Serif" w:hAnsi="Liberation Serif"/>
+          <w:b w:val="false"/>
+          <w:bCs w:val="false"/>
+          <w:i/>
+          <w:color w:val="auto"/>
+          <w:kern w:val="2"/>
+          <w:sz w:val="20"/>
+          <w:szCs w:val="20"/>
+          <w:highlight w:val="white"/>
+          <w:lang w:val="en-US" w:eastAsia="zh-CN" w:bidi="hi-IN"/>
+        </w:rPr>
+        <w:t>30</w:t>
+      </w:r>
+      <w:r>
+        <w:rPr>
+          <w:rFonts w:eastAsia="NSimSun" w:cs="Lucida Sans" w:ascii="Liberation Serif" w:hAnsi="Liberation Serif"/>
+          <w:b w:val="false"/>
+          <w:bCs w:val="false"/>
+          <w:i/>
+          <w:color w:val="auto"/>
+          <w:kern w:val="2"/>
+          <w:sz w:val="20"/>
+          <w:szCs w:val="20"/>
+          <w:highlight w:val="white"/>
+          <w:lang w:val="en-US" w:eastAsia="zh-CN" w:bidi="hi-IN"/>
+        </w:rPr>
+        <w:t>:____  ___________ - Divine Determining</w:t>
+      </w:r>
+    </w:p>
+    <w:p>
+      <w:pPr>
+        <w:pStyle w:val="TextBody"/>
+        <w:bidi w:val="0"/>
+        <w:ind w:left="0" w:right="0" w:firstLine="426"/>
+        <w:jc w:val="both"/>
+        <w:rPr>
+          <w:rFonts w:ascii="Liberation Serif" w:hAnsi="Liberation Serif"/>
+          <w:b w:val="false"/>
+          <w:b w:val="false"/>
+          <w:bCs w:val="false"/>
+          <w:sz w:val="20"/>
+          <w:szCs w:val="20"/>
+        </w:rPr>
+      </w:pPr>
+      <w:r>
+        <w:rPr>
+          <w:rFonts w:ascii="Liberation Serif" w:hAnsi="Liberation Serif"/>
+          <w:b w:val="false"/>
+          <w:bCs w:val="false"/>
+          <w:sz w:val="20"/>
+          <w:szCs w:val="20"/>
+        </w:rPr>
+        <w:t xml:space="preserve">Yes, as the Qur’an states, man is totally responsible for his evils, for it is he who wants the evils. Since evils are destructive, man may perpetrate much destruction with a single </w:t>
+      </w:r>
+      <w:r>
+        <w:rPr>
+          <w:rFonts w:ascii="Liberation Serif" w:hAnsi="Liberation Serif"/>
+          <w:b/>
+          <w:bCs/>
+          <w:sz w:val="20"/>
+          <w:szCs w:val="20"/>
+        </w:rPr>
+        <w:t>evil</w:t>
+      </w:r>
+      <w:r>
+        <w:rPr>
+          <w:rFonts w:ascii="Liberation Serif" w:hAnsi="Liberation Serif"/>
+          <w:b w:val="false"/>
+          <w:bCs w:val="false"/>
+          <w:sz w:val="20"/>
+          <w:szCs w:val="20"/>
+        </w:rPr>
+        <w:t xml:space="preserve"> act, like burning down a house with one match, and he becomes deserving of an awesome punishment. However, he does not have the right to take pride in good deeds; his part in them is extremely small. For what wants and requires the good deeds is Divine mercy, and what creates them is dominical power. Both request and reply, reason and cause, are from God. Man only comes to have them through supplication, belief, consciousness, and consent. As for evils, it is man’s soul that wants them, either through capacity or through choice, – like in the white and beautiful light of the sun some substances become black and putrefy, and the blackness is related to their capacity – however, it is Almighty God Who creates the evils through a Divine law which </w:t>
+      </w:r>
+      <w:r>
+        <w:rPr>
+          <w:rFonts w:ascii="Liberation Serif" w:hAnsi="Liberation Serif"/>
+          <w:b/>
+          <w:bCs/>
+          <w:sz w:val="20"/>
+          <w:szCs w:val="20"/>
+        </w:rPr>
+        <w:t>comprises</w:t>
+      </w:r>
+      <w:r>
+        <w:rPr>
+          <w:rFonts w:ascii="Liberation Serif" w:hAnsi="Liberation Serif"/>
+          <w:b w:val="false"/>
+          <w:bCs w:val="false"/>
+          <w:sz w:val="20"/>
+          <w:szCs w:val="20"/>
+        </w:rPr>
+        <w:t xml:space="preserve"> numerous benefits. That is to say, the cause and the request are from the soul, so that it is the soul which is responsible, while it is Almighty God Who creates the evils and brings them into existence, and since they have other results and fruits which are good, they are good. </w:t>
+      </w:r>
+    </w:p>
+    <w:p>
+      <w:pPr>
+        <w:pStyle w:val="TextBody"/>
+        <w:bidi w:val="0"/>
+        <w:ind w:left="0" w:right="0" w:firstLine="426"/>
+        <w:jc w:val="both"/>
+        <w:rPr>
+          <w:rFonts w:ascii="Liberation Serif" w:hAnsi="Liberation Serif"/>
+          <w:b w:val="false"/>
+          <w:b w:val="false"/>
+          <w:bCs w:val="false"/>
+          <w:sz w:val="20"/>
+          <w:szCs w:val="20"/>
+        </w:rPr>
+      </w:pPr>
+      <w:r>
+        <w:rPr>
+          <w:rFonts w:ascii="Liberation Serif" w:hAnsi="Liberation Serif"/>
+          <w:b w:val="false"/>
+          <w:bCs w:val="false"/>
+          <w:sz w:val="20"/>
+          <w:szCs w:val="20"/>
+        </w:rPr>
+        <w:t xml:space="preserve">It is for the above reason that the ‘acquisition’ (kasb) of evil, that is, the desire for evil, is evil, but the creation of evil is not evil. A lazy man who receives damage from rain, which comprises many instances of good, may not say that the rain is not mercy. Yes, together with a minor evil in its creation are numerous instances of good. To </w:t>
+      </w:r>
+      <w:r>
+        <w:rPr>
+          <w:rFonts w:ascii="Liberation Serif" w:hAnsi="Liberation Serif"/>
+          <w:b/>
+          <w:bCs/>
+          <w:sz w:val="20"/>
+          <w:szCs w:val="20"/>
+        </w:rPr>
+        <w:t>abandon</w:t>
+      </w:r>
+      <w:r>
+        <w:rPr>
+          <w:rFonts w:ascii="Liberation Serif" w:hAnsi="Liberation Serif"/>
+          <w:b w:val="false"/>
+          <w:bCs w:val="false"/>
+          <w:sz w:val="20"/>
+          <w:szCs w:val="20"/>
+        </w:rPr>
+        <w:t xml:space="preserve"> that good for a minor evil becomes a greater evil. Therefore, a minor evil becomes like good. There is no evil or ugliness in Divine creation. They rather pertain to His servant’s wish and to his capacity.</w:t>
+      </w:r>
+    </w:p>
+    <w:p>
+      <w:pPr>
+        <w:pStyle w:val="TextBody"/>
+        <w:bidi w:val="0"/>
+        <w:ind w:left="0" w:right="0" w:firstLine="426"/>
+        <w:jc w:val="both"/>
+        <w:rPr>
+          <w:rFonts w:ascii="Liberation Serif" w:hAnsi="Liberation Serif"/>
+          <w:b w:val="false"/>
+          <w:b w:val="false"/>
+          <w:bCs w:val="false"/>
+          <w:sz w:val="20"/>
+          <w:szCs w:val="20"/>
+        </w:rPr>
+      </w:pPr>
+      <w:r>
+        <w:rPr>
+          <w:rFonts w:ascii="Liberation Serif" w:hAnsi="Liberation Serif"/>
+          <w:b w:val="false"/>
+          <w:bCs w:val="false"/>
+          <w:sz w:val="20"/>
+          <w:szCs w:val="20"/>
+        </w:rPr>
+        <w:t xml:space="preserve">Furthermore, Divine Determining is both </w:t>
+      </w:r>
+      <w:r>
+        <w:rPr>
+          <w:rFonts w:ascii="Liberation Serif" w:hAnsi="Liberation Serif"/>
+          <w:b/>
+          <w:bCs/>
+          <w:sz w:val="20"/>
+          <w:szCs w:val="20"/>
+        </w:rPr>
+        <w:t>exempt</w:t>
+      </w:r>
+      <w:r>
+        <w:rPr>
+          <w:rFonts w:ascii="Liberation Serif" w:hAnsi="Liberation Serif"/>
+          <w:b w:val="false"/>
+          <w:bCs w:val="false"/>
+          <w:sz w:val="20"/>
+          <w:szCs w:val="20"/>
+        </w:rPr>
+        <w:t xml:space="preserve"> from evil and ugliness with regard to results and fruits, and free from tyranny and ugliness with respect to reason and cause. Because Divine Determining looks to the true causes and acts justly. Men construct their judgements on causes which they see superficially and fall into error within the pure justice of Divine Determining. For example, a judge finds you </w:t>
+      </w:r>
+      <w:r>
+        <w:rPr>
+          <w:rFonts w:ascii="Liberation Serif" w:hAnsi="Liberation Serif"/>
+          <w:b/>
+          <w:bCs/>
+          <w:sz w:val="20"/>
+          <w:szCs w:val="20"/>
+        </w:rPr>
+        <w:t>guilty</w:t>
+      </w:r>
+      <w:r>
+        <w:rPr>
+          <w:rFonts w:ascii="Liberation Serif" w:hAnsi="Liberation Serif"/>
+          <w:b w:val="false"/>
+          <w:bCs w:val="false"/>
+          <w:sz w:val="20"/>
+          <w:szCs w:val="20"/>
+        </w:rPr>
+        <w:t xml:space="preserve"> of theft and sends you to prison. You are not a thief, but you have committed a murder which no one knows about. Thus, Divine Determining also sentenced you to imprisonment, but it sentenced you for the secret murder and acted justly. Since the judge sentenced you for a theft of which you were innocent, he acted unjustly. Thus, in a single thing the justice of Divine Determining and Divine creation and man’s wrongful choice or acquisition were apparent in two respects; you can make analogies with this for other things. That is to say, with regard to origin and end, source and branch, cause and results, Divine Determining and creation are exempt from evil, ugliness, and </w:t>
+      </w:r>
+      <w:r>
+        <w:rPr>
+          <w:rFonts w:ascii="Liberation Serif" w:hAnsi="Liberation Serif"/>
+          <w:b/>
+          <w:bCs/>
+          <w:sz w:val="20"/>
+          <w:szCs w:val="20"/>
+        </w:rPr>
+        <w:t>tyranny</w:t>
+      </w:r>
+      <w:r>
+        <w:rPr>
+          <w:rFonts w:ascii="Liberation Serif" w:hAnsi="Liberation Serif"/>
+          <w:b w:val="false"/>
+          <w:bCs w:val="false"/>
+          <w:sz w:val="20"/>
+          <w:szCs w:val="20"/>
+        </w:rPr>
+        <w:t xml:space="preserve">. </w:t>
+      </w:r>
+      <w:r>
+        <w:br w:type="page"/>
+      </w:r>
+    </w:p>
+    <w:p>
+      <w:pPr>
+        <w:pStyle w:val="TextBody"/>
+        <w:bidi w:val="0"/>
+        <w:ind w:left="0" w:right="0" w:firstLine="426"/>
+        <w:jc w:val="both"/>
+        <w:rPr>
+          <w:rFonts w:ascii="Liberation Serif" w:hAnsi="Liberation Serif"/>
+          <w:b w:val="false"/>
+          <w:b w:val="false"/>
+          <w:bCs w:val="false"/>
+          <w:sz w:val="20"/>
+          <w:szCs w:val="20"/>
+        </w:rPr>
+      </w:pPr>
+      <w:r>
+        <w:rPr>
+          <w:rFonts w:ascii="Liberation Serif" w:hAnsi="Liberation Serif"/>
+          <w:b w:val="false"/>
+          <w:bCs w:val="false"/>
+          <w:sz w:val="20"/>
+          <w:szCs w:val="20"/>
+        </w:rPr>
+      </w:r>
+      <w:r>
+        <w:br w:type="page"/>
+      </w:r>
+    </w:p>
+    <w:p>
+      <w:pPr>
+        <w:pStyle w:val="TextBody"/>
+        <w:bidi w:val="0"/>
         <w:spacing w:lineRule="auto" w:line="360" w:before="120" w:after="0"/>
         <w:ind w:left="0" w:right="0" w:firstLine="426"/>
         <w:jc w:val="both"/>
@@ -9741,7 +11101,108 @@
           <w:sz w:val="20"/>
           <w:szCs w:val="20"/>
         </w:rPr>
-        <w:t>Dignity 129, divulge 8 yerde geçiyo ama listede dignity yok!</w:t>
+        <w:t xml:space="preserve">Dignity 129, divulge </w:t>
+      </w:r>
+      <w:r>
+        <w:rPr>
+          <w:rFonts w:ascii="Liberation Serif" w:hAnsi="Liberation Serif"/>
+          <w:sz w:val="20"/>
+          <w:szCs w:val="20"/>
+        </w:rPr>
+        <w:t>16</w:t>
+      </w:r>
+      <w:r>
+        <w:rPr>
+          <w:rFonts w:ascii="Liberation Serif" w:hAnsi="Liberation Serif"/>
+          <w:sz w:val="20"/>
+          <w:szCs w:val="20"/>
+        </w:rPr>
+        <w:t xml:space="preserve"> yerde geçiyo ama listede dignity yok!</w:t>
+      </w:r>
+    </w:p>
+    <w:p>
+      <w:pPr>
+        <w:pStyle w:val="TextBody"/>
+        <w:bidi w:val="0"/>
+        <w:spacing w:lineRule="auto" w:line="360" w:before="120" w:after="0"/>
+        <w:ind w:left="0" w:right="0" w:hanging="0"/>
+        <w:jc w:val="both"/>
+        <w:rPr>
+          <w:rFonts w:ascii="Liberation Serif" w:hAnsi="Liberation Serif"/>
+          <w:b/>
+          <w:b/>
+          <w:bCs/>
+          <w:sz w:val="20"/>
+          <w:szCs w:val="20"/>
+        </w:rPr>
+      </w:pPr>
+      <w:r>
+        <w:rPr>
+          <w:rFonts w:ascii="Liberation Serif" w:hAnsi="Liberation Serif"/>
+          <w:b/>
+          <w:bCs/>
+          <w:sz w:val="20"/>
+          <w:szCs w:val="20"/>
+        </w:rPr>
+        <w:tab/>
+        <w:t xml:space="preserve"> </w:t>
+      </w:r>
+      <w:r>
+        <w:rPr>
+          <w:rFonts w:ascii="Liberation Serif" w:hAnsi="Liberation Serif"/>
+          <w:b w:val="false"/>
+          <w:bCs w:val="false"/>
+          <w:sz w:val="20"/>
+          <w:szCs w:val="20"/>
+        </w:rPr>
+        <w:t xml:space="preserve">Acquisition </w:t>
+      </w:r>
+      <w:r>
+        <w:rPr>
+          <w:rFonts w:ascii="Liberation Serif" w:hAnsi="Liberation Serif"/>
+          <w:b w:val="false"/>
+          <w:bCs w:val="false"/>
+          <w:sz w:val="20"/>
+          <w:szCs w:val="20"/>
+        </w:rPr>
+        <w:t>17</w:t>
+      </w:r>
+    </w:p>
+    <w:p>
+      <w:pPr>
+        <w:pStyle w:val="TextBody"/>
+        <w:bidi w:val="0"/>
+        <w:spacing w:lineRule="auto" w:line="360" w:before="120" w:after="0"/>
+        <w:ind w:left="0" w:right="0" w:hanging="0"/>
+        <w:jc w:val="both"/>
+        <w:rPr>
+          <w:rFonts w:ascii="Liberation Serif" w:hAnsi="Liberation Serif"/>
+          <w:b/>
+          <w:b/>
+          <w:bCs/>
+          <w:sz w:val="20"/>
+          <w:szCs w:val="20"/>
+        </w:rPr>
+      </w:pPr>
+      <w:r>
+        <w:rPr>
+          <w:rFonts w:ascii="Liberation Serif" w:hAnsi="Liberation Serif"/>
+          <w:b w:val="false"/>
+          <w:bCs w:val="false"/>
+          <w:sz w:val="20"/>
+          <w:szCs w:val="20"/>
+        </w:rPr>
+        <w:t>c</w:t>
+      </w:r>
+      <w:r>
+        <w:rPr>
+          <w:rFonts w:ascii="Liberation Serif" w:hAnsi="Liberation Serif"/>
+          <w:b w:val="false"/>
+          <w:bCs w:val="false"/>
+          <w:sz w:val="20"/>
+          <w:szCs w:val="20"/>
+        </w:rPr>
+        <w:t>onsent 35</w:t>
       </w:r>
     </w:p>
     <w:sectPr>

</xml_diff>

<commit_message>
hadi gayret, 2 tane kaldı
</commit_message>
<xml_diff>
--- a/1000words_çalışması.docx
+++ b/1000words_çalışması.docx
@@ -5561,8 +5561,8 @@
       </w:r>
       <w:r>
         <w:rPr>
-          <w:b/>
-          <w:bCs/>
+          <w:b w:val="false"/>
+          <w:bCs w:val="false"/>
           <w:sz w:val="20"/>
           <w:szCs w:val="20"/>
         </w:rPr>
@@ -7205,37 +7205,7 @@
           <w:highlight w:val="white"/>
           <w:lang w:val="en-US" w:eastAsia="zh-CN" w:bidi="hi-IN"/>
         </w:rPr>
-        <w:t xml:space="preserve"> are effected! Now a wise polity requires that those who seek refuge under the protecting wing of the state should receive favour, and justice demands that the rights of subjects be preserved, so that the splendour of the state should not suffer. But here in this land, not a thousandth part of the requirements of such wisdom and justice is </w:t>
-      </w:r>
-      <w:r>
-        <w:rPr>
-          <w:rFonts w:eastAsia="NSimSun" w:cs="Lucida Sans"/>
-          <w:b/>
-          <w:bCs/>
-          <w:i/>
-          <w:color w:val="auto"/>
-          <w:kern w:val="2"/>
-          <w:sz w:val="20"/>
-          <w:szCs w:val="20"/>
-          <w:highlight w:val="white"/>
-          <w:lang w:val="en-US" w:eastAsia="zh-CN" w:bidi="hi-IN"/>
-        </w:rPr>
-        <w:t>fulfilled</w:t>
-      </w:r>
-      <w:r>
-        <w:rPr>
-          <w:rFonts w:eastAsia="NSimSun" w:cs="Lucida Sans"/>
-          <w:b w:val="false"/>
-          <w:bCs w:val="false"/>
-          <w:i/>
-          <w:color w:val="auto"/>
-          <w:kern w:val="2"/>
-          <w:sz w:val="20"/>
-          <w:szCs w:val="20"/>
-          <w:highlight w:val="white"/>
-          <w:lang w:val="en-US" w:eastAsia="zh-CN" w:bidi="hi-IN"/>
-        </w:rPr>
-        <w:t xml:space="preserve">; for example, empty-headed people such as yourself usually leave this realm unpunished. So again we say, matters are postponed for the consideration of a Supreme </w:t>
+        <w:t xml:space="preserve"> are effected! Now a wise polity requires that those who seek refuge under the protecting wing of the state should receive favour, and justice demands that the rights of subjects be preserved, so that the splendour of the state should not suffer. But here in this land, not a thousandth part of the requirements of such wisdom and justice is fulfilled; for example, empty-headed people such as yourself usually leave this realm unpunished. So again we say, matters are postponed for the consideration of a Supreme </w:t>
       </w:r>
       <w:r>
         <w:rPr>

</xml_diff>